<commit_message>
update code in wPFMIoS vs wPFMIoS+
</commit_message>
<xml_diff>
--- a/document/520H0675_52000808_Report.docx
+++ b/document/520H0675_52000808_Report.docx
@@ -3314,8 +3314,8 @@
           <w:szCs w:val="26"/>
         </w:rPr>
       </w:pPr>
-      <w:bookmarkStart w:id="1" w:name="_Toc18166"/>
-      <w:bookmarkStart w:id="2" w:name="_Toc16191"/>
+      <w:bookmarkStart w:id="1" w:name="_Toc16191"/>
+      <w:bookmarkStart w:id="2" w:name="_Toc18166"/>
       <w:r>
         <w:rPr>
           <w:rFonts w:hint="default"/>
@@ -3721,8 +3721,6 @@
           <w:tab w:val="right" w:leader="dot" w:pos="8787"/>
         </w:tabs>
       </w:pPr>
-      <w:bookmarkStart w:id="49" w:name="_GoBack"/>
-      <w:bookmarkEnd w:id="49"/>
       <w:r>
         <w:rPr>
           <w:b/>
@@ -4236,8 +4234,8 @@
         </w:numPr>
         <w:jc w:val="center"/>
       </w:pPr>
-      <w:bookmarkStart w:id="5" w:name="_Toc23005"/>
-      <w:bookmarkStart w:id="6" w:name="_Toc18427"/>
+      <w:bookmarkStart w:id="5" w:name="_Toc18427"/>
+      <w:bookmarkStart w:id="6" w:name="_Toc23005"/>
       <w:bookmarkStart w:id="7" w:name="_Toc3380"/>
       <w:r>
         <w:rPr>
@@ -4275,7 +4273,7 @@
       </w:tblPr>
       <w:tblGrid>
         <w:gridCol w:w="2910"/>
-        <w:gridCol w:w="6093"/>
+        <w:gridCol w:w="4964"/>
       </w:tblGrid>
       <w:tr>
         <w:tblPrEx>
@@ -4287,6 +4285,12 @@
             <w:insideH w:val="none" w:color="auto" w:sz="0" w:space="0"/>
             <w:insideV w:val="none" w:color="auto" w:sz="0" w:space="0"/>
           </w:tblBorders>
+          <w:tblCellMar>
+            <w:top w:w="0" w:type="dxa"/>
+            <w:left w:w="108" w:type="dxa"/>
+            <w:bottom w:w="0" w:type="dxa"/>
+            <w:right w:w="108" w:type="dxa"/>
+          </w:tblCellMar>
         </w:tblPrEx>
         <w:trPr>
           <w:trHeight w:val="518" w:hRule="atLeast"/>
@@ -4308,6 +4312,8 @@
             <w:r>
               <w:rPr>
                 <w:rFonts w:hint="default" w:ascii="Times New Roman" w:hAnsi="Times New Roman"/>
+                <w:i w:val="0"/>
+                <w:iCs w:val="0"/>
                 <w:sz w:val="26"/>
                 <w:szCs w:val="26"/>
               </w:rPr>
@@ -4317,7 +4323,7 @@
         </w:tc>
         <w:tc>
           <w:tcPr>
-            <w:tcW w:w="6093" w:type="dxa"/>
+            <w:tcW w:w="4964" w:type="dxa"/>
           </w:tcPr>
           <w:p>
             <w:pPr>
@@ -4359,7 +4365,7 @@
           </w:tblCellMar>
         </w:tblPrEx>
         <w:trPr>
-          <w:trHeight w:val="308" w:hRule="atLeast"/>
+          <w:trHeight w:val="437" w:hRule="atLeast"/>
         </w:trPr>
         <w:tc>
           <w:tcPr>
@@ -4381,7 +4387,7 @@
                     <m:sty m:val="p"/>
                   </m:rPr>
                   <w:rPr>
-                    <w:rFonts w:ascii="Cambria Math" w:hAnsi="Cambria Math"/>
+                    <w:rFonts w:hint="default" w:ascii="Cambria Math" w:hAnsi="Cambria Math"/>
                     <w:sz w:val="26"/>
                     <w:szCs w:val="26"/>
                   </w:rPr>
@@ -4393,7 +4399,7 @@
         </w:tc>
         <w:tc>
           <w:tcPr>
-            <w:tcW w:w="6093" w:type="dxa"/>
+            <w:tcW w:w="4964" w:type="dxa"/>
           </w:tcPr>
           <w:p>
             <w:pPr>
@@ -4438,6 +4444,8 @@
               <w:jc w:val="center"/>
               <w:rPr>
                 <w:rFonts w:hint="default"/>
+                <w:b/>
+                <w:bCs/>
                 <w:sz w:val="26"/>
                 <w:szCs w:val="26"/>
                 <w:lang w:val="en-US"/>
@@ -4446,17 +4454,19 @@
             <w:r>
               <w:rPr>
                 <w:rFonts w:hint="default"/>
-                <w:sz w:val="26"/>
-                <w:szCs w:val="26"/>
-                <w:lang w:val="en-US"/>
-              </w:rPr>
-              <w:t>i</w:t>
+                <w:b/>
+                <w:bCs/>
+                <w:sz w:val="26"/>
+                <w:szCs w:val="26"/>
+                <w:lang w:val="en-US"/>
+              </w:rPr>
+              <w:t>x</w:t>
             </w:r>
           </w:p>
         </w:tc>
         <w:tc>
           <w:tcPr>
-            <w:tcW w:w="6093" w:type="dxa"/>
+            <w:tcW w:w="4964" w:type="dxa"/>
           </w:tcPr>
           <w:p>
             <w:pPr>
@@ -4475,7 +4485,7 @@
                 <w:szCs w:val="26"/>
                 <w:lang w:val="en-US"/>
               </w:rPr>
-              <w:t>Distinct item</w:t>
+              <w:t xml:space="preserve">Itemset </w:t>
             </w:r>
           </w:p>
         </w:tc>
@@ -4519,13 +4529,13 @@
                 <w:szCs w:val="26"/>
                 <w:lang w:val="en-US"/>
               </w:rPr>
-              <w:t>I</w:t>
+              <w:t>I, i</w:t>
             </w:r>
           </w:p>
         </w:tc>
         <w:tc>
           <w:tcPr>
-            <w:tcW w:w="6093" w:type="dxa"/>
+            <w:tcW w:w="4964" w:type="dxa"/>
           </w:tcPr>
           <w:p>
             <w:pPr>
@@ -4544,7 +4554,7 @@
                 <w:szCs w:val="26"/>
                 <w:lang w:val="en-US"/>
               </w:rPr>
-              <w:t>Uncertain item</w:t>
+              <w:t>Uncertain item, item</w:t>
             </w:r>
           </w:p>
         </w:tc>
@@ -4576,8 +4586,8 @@
               <w:jc w:val="center"/>
               <w:rPr>
                 <w:rFonts w:hint="default"/>
-                <w:b/>
-                <w:bCs/>
+                <w:b w:val="0"/>
+                <w:bCs w:val="0"/>
                 <w:sz w:val="26"/>
                 <w:szCs w:val="26"/>
                 <w:lang w:val="en-US"/>
@@ -4592,13 +4602,13 @@
                 <w:szCs w:val="26"/>
                 <w:lang w:val="en-US"/>
               </w:rPr>
-              <w:t>I</w:t>
+              <w:t>UI</w:t>
             </w:r>
           </w:p>
         </w:tc>
         <w:tc>
           <w:tcPr>
-            <w:tcW w:w="6093" w:type="dxa"/>
+            <w:tcW w:w="4964" w:type="dxa"/>
           </w:tcPr>
           <w:p>
             <w:pPr>
@@ -4671,7 +4681,7 @@
         </w:tc>
         <w:tc>
           <w:tcPr>
-            <w:tcW w:w="6093" w:type="dxa"/>
+            <w:tcW w:w="4964" w:type="dxa"/>
           </w:tcPr>
           <w:p>
             <w:pPr>
@@ -4734,10 +4744,10 @@
             <w:r>
               <w:rPr>
                 <w:rFonts w:hint="default"/>
-                <w:b w:val="0"/>
-                <w:bCs w:val="0"/>
-                <w:i/>
-                <w:iCs/>
+                <w:b/>
+                <w:bCs/>
+                <w:i w:val="0"/>
+                <w:iCs w:val="0"/>
                 <w:sz w:val="26"/>
                 <w:szCs w:val="26"/>
                 <w:lang w:val="en-US"/>
@@ -4748,7 +4758,7 @@
         </w:tc>
         <w:tc>
           <w:tcPr>
-            <w:tcW w:w="6093" w:type="dxa"/>
+            <w:tcW w:w="4964" w:type="dxa"/>
           </w:tcPr>
           <w:p>
             <w:pPr>
@@ -4818,7 +4828,7 @@
                     <m:sty m:val="p"/>
                   </m:rPr>
                   <w:rPr>
-                    <w:rFonts w:ascii="Cambria Math" w:hAnsi="Cambria Math"/>
+                    <w:rFonts w:hint="default" w:ascii="Cambria Math" w:hAnsi="Cambria Math"/>
                     <w:sz w:val="26"/>
                     <w:szCs w:val="26"/>
                     <w:lang w:val="en-US"/>
@@ -4831,7 +4841,7 @@
         </w:tc>
         <w:tc>
           <w:tcPr>
-            <w:tcW w:w="6093" w:type="dxa"/>
+            <w:tcW w:w="4964" w:type="dxa"/>
           </w:tcPr>
           <w:p>
             <w:pPr>
@@ -4902,13 +4912,13 @@
                 <w:szCs w:val="26"/>
                 <w:lang w:val="en-US"/>
               </w:rPr>
-              <w:t>p(X)</w:t>
+              <w:t>pr(i)</w:t>
             </w:r>
           </w:p>
         </w:tc>
         <w:tc>
           <w:tcPr>
-            <w:tcW w:w="6093" w:type="dxa"/>
+            <w:tcW w:w="4964" w:type="dxa"/>
           </w:tcPr>
           <w:p>
             <w:pPr>
@@ -4927,7 +4937,7 @@
                 <w:szCs w:val="26"/>
                 <w:lang w:val="en-US"/>
               </w:rPr>
-              <w:t>Occurrence probability of itemset</w:t>
+              <w:t>Occurrence probability of item</w:t>
             </w:r>
           </w:p>
         </w:tc>
@@ -4974,9 +4984,9 @@
                     <m:sty m:val="p"/>
                   </m:rPr>
                   <w:rPr>
-                    <w:rFonts w:ascii="Cambria Math" w:hAnsi="Cambria Math"/>
+                    <w:rFonts w:hint="default" w:ascii="Cambria Math" w:hAnsi="Cambria Math"/>
                   </w:rPr>
-                  <m:t>S(</m:t>
+                  <m:t>S</m:t>
                 </m:r>
                 <m:r>
                   <m:rPr>
@@ -4986,7 +4996,26 @@
                     <w:rFonts w:hint="default" w:ascii="Cambria Math" w:hAnsi="Cambria Math"/>
                     <w:lang w:val="en-US"/>
                   </w:rPr>
-                  <m:t>X</m:t>
+                  <m:t>up</m:t>
+                </m:r>
+                <m:r>
+                  <m:rPr>
+                    <m:sty m:val="p"/>
+                  </m:rPr>
+                  <w:rPr>
+                    <w:rFonts w:hint="default" w:ascii="Cambria Math" w:hAnsi="Cambria Math"/>
+                  </w:rPr>
+                  <m:t>(</m:t>
+                </m:r>
+                <m:r>
+                  <m:rPr>
+                    <m:sty m:val="b"/>
+                  </m:rPr>
+                  <w:rPr>
+                    <w:rFonts w:hint="default" w:ascii="Cambria Math" w:hAnsi="Cambria Math"/>
+                    <w:lang w:val="en-US"/>
+                  </w:rPr>
+                  <m:t>x</m:t>
                 </m:r>
                 <m:r>
                   <m:rPr>
@@ -5003,7 +5032,7 @@
         </w:tc>
         <w:tc>
           <w:tcPr>
-            <w:tcW w:w="6093" w:type="dxa"/>
+            <w:tcW w:w="4964" w:type="dxa"/>
           </w:tcPr>
           <w:p>
             <w:pPr>
@@ -5060,45 +5089,16 @@
             </w:pPr>
             <m:oMathPara>
               <m:oMath>
-                <m:sSup>
-                  <m:sSupPr>
-                    <m:ctrlPr>
-                      <w:rPr>
-                        <w:rFonts w:ascii="Cambria Math" w:hAnsi="Cambria Math"/>
-                      </w:rPr>
-                    </m:ctrlPr>
-                  </m:sSupPr>
-                  <m:e>
-                    <m:r>
-                      <m:rPr>
-                        <m:sty m:val="p"/>
-                      </m:rPr>
-                      <w:rPr>
-                        <w:rFonts w:ascii="Cambria Math" w:hAnsi="Cambria Math"/>
-                      </w:rPr>
-                      <m:t>Λ</m:t>
-                    </m:r>
-                    <m:ctrlPr>
-                      <w:rPr>
-                        <w:rFonts w:ascii="Cambria Math" w:hAnsi="Cambria Math"/>
-                      </w:rPr>
-                    </m:ctrlPr>
-                  </m:e>
-                  <m:sup>
-                    <m:r>
-                      <m:rPr/>
-                      <w:rPr>
-                        <w:rFonts w:ascii="Cambria Math" w:hAnsi="Cambria Math"/>
-                      </w:rPr>
-                      <m:t>E</m:t>
-                    </m:r>
-                    <m:ctrlPr>
-                      <w:rPr>
-                        <w:rFonts w:ascii="Cambria Math" w:hAnsi="Cambria Math"/>
-                      </w:rPr>
-                    </m:ctrlPr>
-                  </m:sup>
-                </m:sSup>
+                <m:r>
+                  <m:rPr>
+                    <m:sty m:val="p"/>
+                  </m:rPr>
+                  <w:rPr>
+                    <w:rFonts w:hint="default" w:ascii="Cambria Math" w:hAnsi="Cambria Math"/>
+                    <w:lang w:val="en-US"/>
+                  </w:rPr>
+                  <m:t>Exp</m:t>
+                </m:r>
                 <m:r>
                   <m:rPr>
                     <m:sty m:val="p"/>
@@ -5110,13 +5110,13 @@
                 </m:r>
                 <m:r>
                   <m:rPr>
-                    <m:sty m:val="p"/>
+                    <m:sty m:val="b"/>
                   </m:rPr>
                   <w:rPr>
                     <w:rFonts w:hint="default" w:ascii="Cambria Math" w:hAnsi="Cambria Math"/>
                     <w:lang w:val="en-US"/>
                   </w:rPr>
-                  <m:t>X</m:t>
+                  <m:t>x</m:t>
                 </m:r>
                 <m:r>
                   <m:rPr>
@@ -5133,7 +5133,7 @@
         </w:tc>
         <w:tc>
           <w:tcPr>
-            <w:tcW w:w="6093" w:type="dxa"/>
+            <w:tcW w:w="4964" w:type="dxa"/>
           </w:tcPr>
           <w:p>
             <w:pPr>
@@ -5195,7 +5195,7 @@
                   <w:rPr>
                     <w:rFonts w:ascii="Cambria Math" w:hAnsi="Cambria Math"/>
                   </w:rPr>
-                  <m:t>w(</m:t>
+                  <m:t>w</m:t>
                 </m:r>
                 <m:r>
                   <m:rPr>
@@ -5205,7 +5205,26 @@
                     <w:rFonts w:hint="default" w:ascii="Cambria Math" w:hAnsi="Cambria Math"/>
                     <w:lang w:val="en-US"/>
                   </w:rPr>
-                  <m:t>X</m:t>
+                  <m:t>t</m:t>
+                </m:r>
+                <m:r>
+                  <m:rPr>
+                    <m:sty m:val="p"/>
+                  </m:rPr>
+                  <w:rPr>
+                    <w:rFonts w:ascii="Cambria Math" w:hAnsi="Cambria Math"/>
+                  </w:rPr>
+                  <m:t>(</m:t>
+                </m:r>
+                <m:r>
+                  <m:rPr>
+                    <m:sty m:val="b"/>
+                  </m:rPr>
+                  <w:rPr>
+                    <w:rFonts w:hint="default" w:ascii="Cambria Math" w:hAnsi="Cambria Math"/>
+                    <w:lang w:val="en-US"/>
+                  </w:rPr>
+                  <m:t>x</m:t>
                 </m:r>
                 <m:r>
                   <m:rPr>
@@ -5222,7 +5241,7 @@
         </w:tc>
         <w:tc>
           <w:tcPr>
-            <w:tcW w:w="6093" w:type="dxa"/>
+            <w:tcW w:w="4964" w:type="dxa"/>
           </w:tcPr>
           <w:p>
             <w:pPr>
@@ -5271,76 +5290,52 @@
             <w:pPr>
               <w:spacing w:line="360" w:lineRule="auto"/>
               <w:rPr>
-                <w:rFonts w:ascii="Cambria Math" w:hAnsi="Cambria Math"/>
+                <w:rFonts w:hint="default" w:ascii="Cambria Math" w:hAnsi="Cambria Math"/>
                 <w:b w:val="0"/>
                 <w:i w:val="0"/>
+                <w:lang w:val="en-US"/>
                 <w:oMath/>
               </w:rPr>
             </w:pPr>
             <m:oMathPara>
               <m:oMath>
-                <m:sSubSup>
-                  <m:sSubSupPr>
-                    <m:ctrlPr>
-                      <w:rPr>
-                        <w:rFonts w:ascii="Cambria Math" w:hAnsi="Cambria Math"/>
-                      </w:rPr>
-                    </m:ctrlPr>
-                  </m:sSubSupPr>
-                  <m:e>
-                    <m:r>
-                      <m:rPr>
-                        <m:sty m:val="p"/>
-                      </m:rPr>
-                      <w:rPr>
-                        <w:rFonts w:ascii="Cambria Math" w:hAnsi="Cambria Math"/>
-                      </w:rPr>
-                      <m:t>Λ</m:t>
-                    </m:r>
-                    <m:ctrlPr>
-                      <w:rPr>
-                        <w:rFonts w:ascii="Cambria Math" w:hAnsi="Cambria Math"/>
-                      </w:rPr>
-                    </m:ctrlPr>
-                  </m:e>
-                  <m:sub>
-                    <m:r>
-                      <m:rPr>
-                        <m:sty m:val="p"/>
-                      </m:rPr>
-                      <w:rPr>
-                        <w:rFonts w:ascii="Cambria Math" w:hAnsi="Cambria Math"/>
-                      </w:rPr>
-                      <m:t>τ</m:t>
-                    </m:r>
-                    <m:ctrlPr>
-                      <w:rPr>
-                        <w:rFonts w:ascii="Cambria Math" w:hAnsi="Cambria Math"/>
-                      </w:rPr>
-                    </m:ctrlPr>
-                  </m:sub>
-                  <m:sup>
-                    <m:r>
-                      <m:rPr/>
-                      <w:rPr>
-                        <w:rFonts w:ascii="Cambria Math" w:hAnsi="Cambria Math"/>
-                      </w:rPr>
-                      <m:t>P</m:t>
-                    </m:r>
-                    <m:ctrlPr>
-                      <w:rPr>
-                        <w:rFonts w:ascii="Cambria Math" w:hAnsi="Cambria Math"/>
-                      </w:rPr>
-                    </m:ctrlPr>
-                  </m:sup>
-                </m:sSubSup>
+                <m:r>
+                  <m:rPr>
+                    <m:sty m:val="p"/>
+                  </m:rPr>
+                  <w:rPr>
+                    <w:rFonts w:hint="default" w:ascii="Cambria Math" w:hAnsi="Cambria Math"/>
+                    <w:lang w:val="en-US"/>
+                  </w:rPr>
+                  <m:t>Pr(</m:t>
+                </m:r>
+                <m:r>
+                  <m:rPr>
+                    <m:sty m:val="b"/>
+                  </m:rPr>
+                  <w:rPr>
+                    <w:rFonts w:hint="default" w:ascii="Cambria Math" w:hAnsi="Cambria Math"/>
+                    <w:lang w:val="en-US"/>
+                  </w:rPr>
+                  <m:t>x</m:t>
+                </m:r>
+                <m:r>
+                  <m:rPr>
+                    <m:sty m:val="p"/>
+                  </m:rPr>
+                  <w:rPr>
+                    <w:rFonts w:hint="default" w:ascii="Cambria Math" w:hAnsi="Cambria Math"/>
+                    <w:lang w:val="en-US"/>
+                  </w:rPr>
+                  <m:t>)</m:t>
+                </m:r>
               </m:oMath>
             </m:oMathPara>
           </w:p>
         </w:tc>
         <w:tc>
           <w:tcPr>
-            <w:tcW w:w="6093" w:type="dxa"/>
+            <w:tcW w:w="4964" w:type="dxa"/>
           </w:tcPr>
           <w:p>
             <w:pPr>
@@ -5359,7 +5354,7 @@
                 <w:szCs w:val="26"/>
                 <w:lang w:val="en-US"/>
               </w:rPr>
-              <w:t xml:space="preserve">Probability support </w:t>
+              <w:t>Probability support of itemset</w:t>
             </w:r>
           </w:p>
         </w:tc>
@@ -5405,11 +5400,14 @@
                   </m:sSubPr>
                   <m:e>
                     <m:r>
-                      <m:rPr/>
+                      <m:rPr>
+                        <m:sty m:val="p"/>
+                      </m:rPr>
                       <w:rPr>
-                        <w:rFonts w:ascii="Cambria Math" w:hAnsi="Cambria Math"/>
+                        <w:rFonts w:hint="default" w:ascii="Cambria Math" w:hAnsi="Cambria Math"/>
+                        <w:lang w:val="en-US"/>
                       </w:rPr>
-                      <m:t>P</m:t>
+                      <m:t>Pr</m:t>
                     </m:r>
                     <m:ctrlPr>
                       <w:rPr>
@@ -5423,9 +5421,39 @@
                         <m:sty m:val="p"/>
                       </m:rPr>
                       <w:rPr>
+                        <w:rFonts w:hint="default" w:ascii="Cambria Math" w:hAnsi="Cambria Math"/>
+                        <w:lang w:val="en-US"/>
+                      </w:rPr>
+                      <m:t>Sup(</m:t>
+                    </m:r>
+                    <m:r>
+                      <m:rPr>
+                        <m:sty m:val="b"/>
+                      </m:rPr>
+                      <w:rPr>
+                        <w:rFonts w:hint="default" w:ascii="Cambria Math" w:hAnsi="Cambria Math"/>
+                        <w:lang w:val="en-US"/>
+                      </w:rPr>
+                      <m:t>x</m:t>
+                    </m:r>
+                    <m:r>
+                      <m:rPr>
+                        <m:sty m:val="p"/>
+                      </m:rPr>
+                      <w:rPr>
+                        <w:rFonts w:hint="default" w:ascii="Cambria Math" w:hAnsi="Cambria Math"/>
+                        <w:lang w:val="en-US"/>
+                      </w:rPr>
+                      <m:t>)</m:t>
+                    </m:r>
+                    <m:r>
+                      <m:rPr>
+                        <m:sty m:val="p"/>
+                      </m:rPr>
+                      <w:rPr>
                         <w:rFonts w:ascii="Cambria Math" w:hAnsi="Cambria Math"/>
                       </w:rPr>
-                      <m:t>Λ(X)≥</m:t>
+                      <m:t>≥</m:t>
                     </m:r>
                     <m:r>
                       <m:rPr/>
@@ -5456,7 +5484,7 @@
         </w:tc>
         <w:tc>
           <w:tcPr>
-            <w:tcW w:w="6093" w:type="dxa"/>
+            <w:tcW w:w="4964" w:type="dxa"/>
           </w:tcPr>
           <w:p>
             <w:pPr>
@@ -5512,9 +5540,12 @@
             <m:oMathPara>
               <m:oMath>
                 <m:r>
-                  <m:rPr/>
+                  <m:rPr>
+                    <m:sty m:val="p"/>
+                  </m:rPr>
                   <w:rPr>
-                    <w:rFonts w:ascii="Cambria Math" w:hAnsi="Cambria Math"/>
+                    <w:rFonts w:hint="default" w:ascii="Cambria Math" w:hAnsi="Cambria Math"/>
+                    <w:lang w:val="en-US"/>
                   </w:rPr>
                   <m:t>lb</m:t>
                 </m:r>
@@ -5527,61 +5558,16 @@
                     </m:ctrlPr>
                   </m:dPr>
                   <m:e>
-                    <m:sSubSup>
-                      <m:sSubSupPr>
-                        <m:ctrlPr>
-                          <w:rPr>
-                            <w:rFonts w:ascii="Cambria Math" w:hAnsi="Cambria Math"/>
-                          </w:rPr>
-                        </m:ctrlPr>
-                      </m:sSubSupPr>
-                      <m:e>
-                        <m:r>
-                          <m:rPr>
-                            <m:sty m:val="p"/>
-                          </m:rPr>
-                          <w:rPr>
-                            <w:rFonts w:ascii="Cambria Math" w:hAnsi="Cambria Math"/>
-                          </w:rPr>
-                          <m:t>Λ</m:t>
-                        </m:r>
-                        <m:ctrlPr>
-                          <w:rPr>
-                            <w:rFonts w:ascii="Cambria Math" w:hAnsi="Cambria Math"/>
-                          </w:rPr>
-                        </m:ctrlPr>
-                      </m:e>
-                      <m:sub>
-                        <m:r>
-                          <m:rPr>
-                            <m:sty m:val="p"/>
-                          </m:rPr>
-                          <w:rPr>
-                            <w:rFonts w:ascii="Cambria Math" w:hAnsi="Cambria Math"/>
-                          </w:rPr>
-                          <m:t>τ</m:t>
-                        </m:r>
-                        <m:ctrlPr>
-                          <w:rPr>
-                            <w:rFonts w:ascii="Cambria Math" w:hAnsi="Cambria Math"/>
-                          </w:rPr>
-                        </m:ctrlPr>
-                      </m:sub>
-                      <m:sup>
-                        <m:r>
-                          <m:rPr/>
-                          <w:rPr>
-                            <w:rFonts w:ascii="Cambria Math" w:hAnsi="Cambria Math"/>
-                          </w:rPr>
-                          <m:t>P</m:t>
-                        </m:r>
-                        <m:ctrlPr>
-                          <w:rPr>
-                            <w:rFonts w:ascii="Cambria Math" w:hAnsi="Cambria Math"/>
-                          </w:rPr>
-                        </m:ctrlPr>
-                      </m:sup>
-                    </m:sSubSup>
+                    <m:r>
+                      <m:rPr>
+                        <m:sty m:val="p"/>
+                      </m:rPr>
+                      <w:rPr>
+                        <w:rFonts w:hint="default" w:ascii="Cambria Math" w:hAnsi="Cambria Math"/>
+                        <w:lang w:val="en-US"/>
+                      </w:rPr>
+                      <m:t>Pr</m:t>
+                    </m:r>
                     <m:r>
                       <m:rPr>
                         <m:sty m:val="p"/>
@@ -5589,7 +5575,26 @@
                       <w:rPr>
                         <w:rFonts w:ascii="Cambria Math" w:hAnsi="Cambria Math"/>
                       </w:rPr>
-                      <m:t>(X)</m:t>
+                      <m:t>(</m:t>
+                    </m:r>
+                    <m:r>
+                      <m:rPr>
+                        <m:sty m:val="b"/>
+                      </m:rPr>
+                      <w:rPr>
+                        <w:rFonts w:hint="default" w:ascii="Cambria Math" w:hAnsi="Cambria Math"/>
+                        <w:lang w:val="en-US"/>
+                      </w:rPr>
+                      <m:t>x</m:t>
+                    </m:r>
+                    <m:r>
+                      <m:rPr>
+                        <m:sty m:val="p"/>
+                      </m:rPr>
+                      <w:rPr>
+                        <w:rFonts w:ascii="Cambria Math" w:hAnsi="Cambria Math"/>
+                      </w:rPr>
+                      <m:t>)</m:t>
                     </m:r>
                     <m:ctrlPr>
                       <w:rPr>
@@ -5604,7 +5609,7 @@
         </w:tc>
         <w:tc>
           <w:tcPr>
-            <w:tcW w:w="6093" w:type="dxa"/>
+            <w:tcW w:w="4964" w:type="dxa"/>
           </w:tcPr>
           <w:p>
             <w:pPr>
@@ -5623,7 +5628,126 @@
                 <w:szCs w:val="26"/>
                 <w:lang w:val="en-US"/>
               </w:rPr>
-              <w:t>Lower bound</w:t>
+              <w:t>Lower bound of probability support</w:t>
+            </w:r>
+          </w:p>
+        </w:tc>
+      </w:tr>
+      <w:tr>
+        <w:tblPrEx>
+          <w:tblBorders>
+            <w:top w:val="none" w:color="auto" w:sz="0" w:space="0"/>
+            <w:left w:val="none" w:color="auto" w:sz="0" w:space="0"/>
+            <w:bottom w:val="none" w:color="auto" w:sz="0" w:space="0"/>
+            <w:right w:val="none" w:color="auto" w:sz="0" w:space="0"/>
+            <w:insideH w:val="none" w:color="auto" w:sz="0" w:space="0"/>
+            <w:insideV w:val="none" w:color="auto" w:sz="0" w:space="0"/>
+          </w:tblBorders>
+        </w:tblPrEx>
+        <w:tc>
+          <w:tcPr>
+            <w:tcW w:w="2910" w:type="dxa"/>
+          </w:tcPr>
+          <w:p>
+            <w:pPr>
+              <w:spacing w:line="360" w:lineRule="auto"/>
+              <w:rPr>
+                <w:rFonts w:ascii="Cambria Math" w:hAnsi="Cambria Math"/>
+                <w:i/>
+                <w:oMath/>
+              </w:rPr>
+            </w:pPr>
+            <m:oMathPara>
+              <m:oMath>
+                <m:r>
+                  <m:rPr>
+                    <m:sty m:val="p"/>
+                  </m:rPr>
+                  <w:rPr>
+                    <w:rFonts w:hint="default" w:ascii="Cambria Math" w:hAnsi="Cambria Math"/>
+                  </w:rPr>
+                  <m:t>ub</m:t>
+                </m:r>
+                <m:d>
+                  <m:dPr>
+                    <m:ctrlPr>
+                      <w:rPr>
+                        <w:rFonts w:ascii="Cambria Math" w:hAnsi="Cambria Math"/>
+                      </w:rPr>
+                    </m:ctrlPr>
+                  </m:dPr>
+                  <m:e>
+                    <m:r>
+                      <m:rPr>
+                        <m:sty m:val="p"/>
+                      </m:rPr>
+                      <w:rPr>
+                        <w:rFonts w:hint="default" w:ascii="Cambria Math" w:hAnsi="Cambria Math"/>
+                        <w:lang w:val="en-US"/>
+                      </w:rPr>
+                      <m:t>Pr</m:t>
+                    </m:r>
+                    <m:r>
+                      <m:rPr>
+                        <m:sty m:val="p"/>
+                      </m:rPr>
+                      <w:rPr>
+                        <w:rFonts w:ascii="Cambria Math" w:hAnsi="Cambria Math"/>
+                      </w:rPr>
+                      <m:t>(</m:t>
+                    </m:r>
+                    <m:r>
+                      <m:rPr>
+                        <m:sty m:val="b"/>
+                      </m:rPr>
+                      <w:rPr>
+                        <w:rFonts w:hint="default" w:ascii="Cambria Math" w:hAnsi="Cambria Math"/>
+                        <w:lang w:val="en-US"/>
+                      </w:rPr>
+                      <m:t>x</m:t>
+                    </m:r>
+                    <m:r>
+                      <m:rPr>
+                        <m:sty m:val="p"/>
+                      </m:rPr>
+                      <w:rPr>
+                        <w:rFonts w:ascii="Cambria Math" w:hAnsi="Cambria Math"/>
+                      </w:rPr>
+                      <m:t>)</m:t>
+                    </m:r>
+                    <m:ctrlPr>
+                      <w:rPr>
+                        <w:rFonts w:ascii="Cambria Math" w:hAnsi="Cambria Math"/>
+                      </w:rPr>
+                    </m:ctrlPr>
+                  </m:e>
+                </m:d>
+              </m:oMath>
+            </m:oMathPara>
+          </w:p>
+        </w:tc>
+        <w:tc>
+          <w:tcPr>
+            <w:tcW w:w="4964" w:type="dxa"/>
+          </w:tcPr>
+          <w:p>
+            <w:pPr>
+              <w:spacing w:line="360" w:lineRule="auto"/>
+              <w:rPr>
+                <w:rFonts w:hint="default"/>
+                <w:sz w:val="26"/>
+                <w:szCs w:val="26"/>
+                <w:lang w:val="en-US"/>
+              </w:rPr>
+            </w:pPr>
+            <w:r>
+              <w:rPr>
+                <w:rFonts w:hint="default"/>
+                <w:sz w:val="26"/>
+                <w:szCs w:val="26"/>
+                <w:lang w:val="en-US"/>
+              </w:rPr>
+              <w:t>Upper bound of probability support</w:t>
             </w:r>
           </w:p>
         </w:tc>
@@ -5645,6 +5769,9 @@
             <w:right w:w="108" w:type="dxa"/>
           </w:tblCellMar>
         </w:tblPrEx>
+        <w:trPr>
+          <w:trHeight w:val="225" w:hRule="atLeast"/>
+        </w:trPr>
         <w:tc>
           <w:tcPr>
             <w:tcW w:w="2910" w:type="dxa"/>
@@ -5653,234 +5780,52 @@
             <w:pPr>
               <w:spacing w:line="360" w:lineRule="auto"/>
               <w:rPr>
-                <w:rFonts w:ascii="Cambria Math" w:hAnsi="Cambria Math"/>
-                <w:i/>
+                <w:rFonts w:hint="default" w:ascii="Cambria Math" w:hAnsi="Cambria Math"/>
+                <w:i w:val="0"/>
+                <w:iCs/>
+                <w:lang w:val="en-US"/>
                 <w:oMath/>
               </w:rPr>
             </w:pPr>
             <m:oMathPara>
               <m:oMath>
                 <m:r>
-                  <m:rPr/>
+                  <m:rPr>
+                    <m:sty m:val="p"/>
+                  </m:rPr>
                   <w:rPr>
-                    <w:rFonts w:ascii="Cambria Math" w:hAnsi="Cambria Math"/>
+                    <w:rFonts w:hint="default" w:ascii="Cambria Math" w:hAnsi="Cambria Math"/>
+                    <w:lang w:val="en-US"/>
                   </w:rPr>
-                  <m:t>ub'</m:t>
+                  <m:t>wP(</m:t>
                 </m:r>
-                <m:d>
-                  <m:dPr>
-                    <m:ctrlPr>
-                      <w:rPr>
-                        <w:rFonts w:ascii="Cambria Math" w:hAnsi="Cambria Math"/>
-                      </w:rPr>
-                    </m:ctrlPr>
-                  </m:dPr>
-                  <m:e>
-                    <m:sSubSup>
-                      <m:sSubSupPr>
-                        <m:ctrlPr>
-                          <w:rPr>
-                            <w:rFonts w:ascii="Cambria Math" w:hAnsi="Cambria Math"/>
-                          </w:rPr>
-                        </m:ctrlPr>
-                      </m:sSubSupPr>
-                      <m:e>
-                        <m:r>
-                          <m:rPr>
-                            <m:sty m:val="p"/>
-                          </m:rPr>
-                          <w:rPr>
-                            <w:rFonts w:ascii="Cambria Math" w:hAnsi="Cambria Math"/>
-                          </w:rPr>
-                          <m:t>Λ</m:t>
-                        </m:r>
-                        <m:ctrlPr>
-                          <w:rPr>
-                            <w:rFonts w:ascii="Cambria Math" w:hAnsi="Cambria Math"/>
-                          </w:rPr>
-                        </m:ctrlPr>
-                      </m:e>
-                      <m:sub>
-                        <m:r>
-                          <m:rPr>
-                            <m:sty m:val="p"/>
-                          </m:rPr>
-                          <w:rPr>
-                            <w:rFonts w:ascii="Cambria Math" w:hAnsi="Cambria Math"/>
-                          </w:rPr>
-                          <m:t>τ</m:t>
-                        </m:r>
-                        <m:ctrlPr>
-                          <w:rPr>
-                            <w:rFonts w:ascii="Cambria Math" w:hAnsi="Cambria Math"/>
-                          </w:rPr>
-                        </m:ctrlPr>
-                      </m:sub>
-                      <m:sup>
-                        <m:r>
-                          <m:rPr/>
-                          <w:rPr>
-                            <w:rFonts w:ascii="Cambria Math" w:hAnsi="Cambria Math"/>
-                          </w:rPr>
-                          <m:t>P</m:t>
-                        </m:r>
-                        <m:ctrlPr>
-                          <w:rPr>
-                            <w:rFonts w:ascii="Cambria Math" w:hAnsi="Cambria Math"/>
-                          </w:rPr>
-                        </m:ctrlPr>
-                      </m:sup>
-                    </m:sSubSup>
-                    <m:r>
-                      <m:rPr>
-                        <m:sty m:val="p"/>
-                      </m:rPr>
-                      <w:rPr>
-                        <w:rFonts w:ascii="Cambria Math" w:hAnsi="Cambria Math"/>
-                      </w:rPr>
-                      <m:t>(X)</m:t>
-                    </m:r>
-                    <m:ctrlPr>
-                      <w:rPr>
-                        <w:rFonts w:ascii="Cambria Math" w:hAnsi="Cambria Math"/>
-                      </w:rPr>
-                    </m:ctrlPr>
-                  </m:e>
-                </m:d>
+                <m:r>
+                  <m:rPr>
+                    <m:sty m:val="b"/>
+                  </m:rPr>
+                  <w:rPr>
+                    <w:rFonts w:hint="default" w:ascii="Cambria Math" w:hAnsi="Cambria Math"/>
+                    <w:lang w:val="en-US"/>
+                  </w:rPr>
+                  <m:t>x</m:t>
+                </m:r>
+                <m:r>
+                  <m:rPr>
+                    <m:sty m:val="p"/>
+                  </m:rPr>
+                  <w:rPr>
+                    <w:rFonts w:hint="default" w:ascii="Cambria Math" w:hAnsi="Cambria Math"/>
+                    <w:lang w:val="en-US"/>
+                  </w:rPr>
+                  <m:t>)</m:t>
+                </m:r>
               </m:oMath>
             </m:oMathPara>
           </w:p>
         </w:tc>
         <w:tc>
           <w:tcPr>
-            <w:tcW w:w="6093" w:type="dxa"/>
-          </w:tcPr>
-          <w:p>
-            <w:pPr>
-              <w:spacing w:line="360" w:lineRule="auto"/>
-              <w:rPr>
-                <w:rFonts w:hint="default"/>
-                <w:sz w:val="26"/>
-                <w:szCs w:val="26"/>
-                <w:lang w:val="en-US"/>
-              </w:rPr>
-            </w:pPr>
-            <w:r>
-              <w:rPr>
-                <w:rFonts w:hint="default"/>
-                <w:sz w:val="26"/>
-                <w:szCs w:val="26"/>
-                <w:lang w:val="en-US"/>
-              </w:rPr>
-              <w:t>Upper bound</w:t>
-            </w:r>
-          </w:p>
-        </w:tc>
-      </w:tr>
-      <w:tr>
-        <w:tblPrEx>
-          <w:tblBorders>
-            <w:top w:val="none" w:color="auto" w:sz="0" w:space="0"/>
-            <w:left w:val="none" w:color="auto" w:sz="0" w:space="0"/>
-            <w:bottom w:val="none" w:color="auto" w:sz="0" w:space="0"/>
-            <w:right w:val="none" w:color="auto" w:sz="0" w:space="0"/>
-            <w:insideH w:val="none" w:color="auto" w:sz="0" w:space="0"/>
-            <w:insideV w:val="none" w:color="auto" w:sz="0" w:space="0"/>
-          </w:tblBorders>
-          <w:tblCellMar>
-            <w:top w:w="0" w:type="dxa"/>
-            <w:left w:w="108" w:type="dxa"/>
-            <w:bottom w:w="0" w:type="dxa"/>
-            <w:right w:w="108" w:type="dxa"/>
-          </w:tblCellMar>
-        </w:tblPrEx>
-        <w:tc>
-          <w:tcPr>
-            <w:tcW w:w="2910" w:type="dxa"/>
-          </w:tcPr>
-          <w:p>
-            <w:pPr>
-              <w:spacing w:line="360" w:lineRule="auto"/>
-              <w:rPr>
-                <w:rFonts w:ascii="Cambria Math" w:hAnsi="Cambria Math"/>
-                <w:i/>
-                <w:oMath/>
-              </w:rPr>
-            </w:pPr>
-            <m:oMathPara>
-              <m:oMath>
-                <m:sSubSup>
-                  <m:sSubSupPr>
-                    <m:ctrlPr>
-                      <w:rPr>
-                        <w:rFonts w:ascii="Cambria Math" w:hAnsi="Cambria Math"/>
-                      </w:rPr>
-                    </m:ctrlPr>
-                  </m:sSubSupPr>
-                  <m:e>
-                    <m:r>
-                      <m:rPr>
-                        <m:sty m:val="p"/>
-                      </m:rPr>
-                      <w:rPr>
-                        <w:rFonts w:hint="default" w:ascii="Cambria Math" w:hAnsi="Cambria Math"/>
-                        <w:lang w:val="en-US"/>
-                      </w:rPr>
-                      <m:t>w</m:t>
-                    </m:r>
-                    <m:r>
-                      <m:rPr>
-                        <m:sty m:val="p"/>
-                      </m:rPr>
-                      <w:rPr>
-                        <w:rFonts w:ascii="Cambria Math" w:hAnsi="Cambria Math"/>
-                      </w:rPr>
-                      <m:t>Λ</m:t>
-                    </m:r>
-                    <m:ctrlPr>
-                      <w:rPr>
-                        <w:rFonts w:ascii="Cambria Math" w:hAnsi="Cambria Math"/>
-                      </w:rPr>
-                    </m:ctrlPr>
-                  </m:e>
-                  <m:sub>
-                    <m:r>
-                      <m:rPr>
-                        <m:sty m:val="p"/>
-                      </m:rPr>
-                      <w:rPr>
-                        <w:rFonts w:ascii="Cambria Math" w:hAnsi="Cambria Math"/>
-                      </w:rPr>
-                      <m:t>τ</m:t>
-                    </m:r>
-                    <m:ctrlPr>
-                      <w:rPr>
-                        <w:rFonts w:ascii="Cambria Math" w:hAnsi="Cambria Math"/>
-                      </w:rPr>
-                    </m:ctrlPr>
-                  </m:sub>
-                  <m:sup>
-                    <m:r>
-                      <m:rPr/>
-                      <w:rPr>
-                        <w:rFonts w:ascii="Cambria Math" w:hAnsi="Cambria Math"/>
-                      </w:rPr>
-                      <m:t>P</m:t>
-                    </m:r>
-                    <m:ctrlPr>
-                      <w:rPr>
-                        <w:rFonts w:ascii="Cambria Math" w:hAnsi="Cambria Math"/>
-                      </w:rPr>
-                    </m:ctrlPr>
-                  </m:sup>
-                </m:sSubSup>
-              </m:oMath>
-            </m:oMathPara>
-          </w:p>
-        </w:tc>
-        <w:tc>
-          <w:tcPr>
-            <w:tcW w:w="6093" w:type="dxa"/>
+            <w:tcW w:w="4964" w:type="dxa"/>
           </w:tcPr>
           <w:p>
             <w:pPr>
@@ -7501,27 +7446,7 @@
           <w:bCs w:val="0"/>
           <w:lang w:val="en-US"/>
         </w:rPr>
-        <w:t>Distinct Item (</w:t>
-      </w:r>
-      <w:r>
-        <w:rPr>
-          <w:rFonts w:hint="default"/>
-          <w:b w:val="0"/>
-          <w:bCs w:val="0"/>
-          <w:i/>
-          <w:iCs/>
-          <w:lang w:val="en-US"/>
-        </w:rPr>
-        <w:t>i</w:t>
-      </w:r>
-      <w:r>
-        <w:rPr>
-          <w:rFonts w:hint="default"/>
-          <w:b w:val="0"/>
-          <w:bCs w:val="0"/>
-          <w:lang w:val="en-US"/>
-        </w:rPr>
-        <w:t>)</w:t>
+        <w:t>Distinct Item (i)</w:t>
       </w:r>
     </w:p>
     <w:p>
@@ -7590,655 +7515,6 @@
           <w:lang w:val="en-US"/>
         </w:rPr>
         <w:t>Where n is the number of distinct items. Available on all data</w:t>
-      </w:r>
-    </w:p>
-    <w:tbl>
-      <w:tblPr>
-        <w:tblStyle w:val="28"/>
-        <w:tblW w:w="5000" w:type="pct"/>
-        <w:tblInd w:w="0" w:type="dxa"/>
-        <w:tblBorders>
-          <w:top w:val="none" w:color="auto" w:sz="0" w:space="0"/>
-          <w:left w:val="none" w:color="auto" w:sz="0" w:space="0"/>
-          <w:bottom w:val="none" w:color="auto" w:sz="0" w:space="0"/>
-          <w:right w:val="none" w:color="auto" w:sz="0" w:space="0"/>
-          <w:insideH w:val="none" w:color="auto" w:sz="0" w:space="0"/>
-          <w:insideV w:val="none" w:color="auto" w:sz="0" w:space="0"/>
-        </w:tblBorders>
-        <w:tblLayout w:type="autofit"/>
-        <w:tblCellMar>
-          <w:top w:w="0" w:type="dxa"/>
-          <w:left w:w="108" w:type="dxa"/>
-          <w:bottom w:w="0" w:type="dxa"/>
-          <w:right w:w="108" w:type="dxa"/>
-        </w:tblCellMar>
-      </w:tblPr>
-      <w:tblGrid>
-        <w:gridCol w:w="981"/>
-        <w:gridCol w:w="7271"/>
-        <w:gridCol w:w="751"/>
-      </w:tblGrid>
-      <w:tr>
-        <w:tblPrEx>
-          <w:tblBorders>
-            <w:top w:val="none" w:color="auto" w:sz="0" w:space="0"/>
-            <w:left w:val="none" w:color="auto" w:sz="0" w:space="0"/>
-            <w:bottom w:val="none" w:color="auto" w:sz="0" w:space="0"/>
-            <w:right w:val="none" w:color="auto" w:sz="0" w:space="0"/>
-            <w:insideH w:val="none" w:color="auto" w:sz="0" w:space="0"/>
-            <w:insideV w:val="none" w:color="auto" w:sz="0" w:space="0"/>
-          </w:tblBorders>
-          <w:tblCellMar>
-            <w:top w:w="0" w:type="dxa"/>
-            <w:left w:w="108" w:type="dxa"/>
-            <w:bottom w:w="0" w:type="dxa"/>
-            <w:right w:w="108" w:type="dxa"/>
-          </w:tblCellMar>
-        </w:tblPrEx>
-        <w:trPr>
-          <w:trHeight w:val="420" w:hRule="atLeast"/>
-        </w:trPr>
-        <w:tc>
-          <w:tcPr>
-            <w:tcW w:w="545" w:type="pct"/>
-            <w:vAlign w:val="center"/>
-          </w:tcPr>
-          <w:p>
-            <w:pPr>
-              <w:pStyle w:val="4"/>
-              <w:ind w:firstLine="0"/>
-              <w:jc w:val="both"/>
-            </w:pPr>
-          </w:p>
-        </w:tc>
-        <w:tc>
-          <w:tcPr>
-            <w:tcW w:w="4037" w:type="pct"/>
-            <w:vAlign w:val="center"/>
-          </w:tcPr>
-          <w:p>
-            <w:pPr>
-              <w:pStyle w:val="4"/>
-              <w:ind w:firstLine="0"/>
-              <w:jc w:val="both"/>
-            </w:pPr>
-            <m:oMathPara>
-              <m:oMath>
-                <m:r>
-                  <m:rPr/>
-                  <w:rPr>
-                    <w:rFonts w:hint="default" w:ascii="Cambria Math" w:hAnsi="Cambria Math"/>
-                    <w:lang w:val="en-US"/>
-                  </w:rPr>
-                  <m:t>i</m:t>
-                </m:r>
-                <m:r>
-                  <m:rPr>
-                    <m:sty m:val="p"/>
-                  </m:rPr>
-                  <w:rPr>
-                    <w:rFonts w:ascii="Cambria Math" w:hAnsi="Cambria Math"/>
-                  </w:rPr>
-                  <m:t>=</m:t>
-                </m:r>
-                <m:r>
-                  <m:rPr>
-                    <m:sty m:val="p"/>
-                  </m:rPr>
-                  <w:rPr>
-                    <w:rFonts w:hint="default" w:ascii="Cambria Math" w:hAnsi="Cambria Math"/>
-                    <w:lang w:val="en-US"/>
-                  </w:rPr>
-                  <m:t>{</m:t>
-                </m:r>
-                <m:sSub>
-                  <m:sSubPr>
-                    <m:ctrlPr>
-                      <w:rPr>
-                        <w:rFonts w:hint="default" w:ascii="Cambria Math" w:hAnsi="Cambria Math"/>
-                        <w:b w:val="0"/>
-                        <w:i w:val="0"/>
-                        <w:lang w:val="en-US"/>
-                      </w:rPr>
-                    </m:ctrlPr>
-                  </m:sSubPr>
-                  <m:e>
-                    <m:r>
-                      <m:rPr>
-                        <m:sty m:val="p"/>
-                      </m:rPr>
-                      <w:rPr>
-                        <w:rFonts w:hint="default" w:ascii="Cambria Math" w:hAnsi="Cambria Math"/>
-                        <w:lang w:val="en-US"/>
-                      </w:rPr>
-                      <m:t xml:space="preserve"> </m:t>
-                    </m:r>
-                    <m:r>
-                      <m:rPr/>
-                      <w:rPr>
-                        <w:rFonts w:hint="default" w:ascii="Cambria Math" w:hAnsi="Cambria Math"/>
-                        <w:lang w:val="en-US"/>
-                      </w:rPr>
-                      <m:t>i</m:t>
-                    </m:r>
-                    <m:ctrlPr>
-                      <w:rPr>
-                        <w:rFonts w:hint="default" w:ascii="Cambria Math" w:hAnsi="Cambria Math"/>
-                        <w:b w:val="0"/>
-                        <w:i w:val="0"/>
-                        <w:lang w:val="en-US"/>
-                      </w:rPr>
-                    </m:ctrlPr>
-                  </m:e>
-                  <m:sub>
-                    <m:r>
-                      <m:rPr>
-                        <m:sty m:val="p"/>
-                      </m:rPr>
-                      <w:rPr>
-                        <w:rFonts w:hint="default" w:ascii="Cambria Math" w:hAnsi="Cambria Math"/>
-                        <w:lang w:val="en-US"/>
-                      </w:rPr>
-                      <m:t>1</m:t>
-                    </m:r>
-                    <m:ctrlPr>
-                      <w:rPr>
-                        <w:rFonts w:hint="default" w:ascii="Cambria Math" w:hAnsi="Cambria Math"/>
-                        <w:b w:val="0"/>
-                        <w:i w:val="0"/>
-                        <w:lang w:val="en-US"/>
-                      </w:rPr>
-                    </m:ctrlPr>
-                  </m:sub>
-                </m:sSub>
-                <m:r>
-                  <m:rPr>
-                    <m:sty m:val="p"/>
-                  </m:rPr>
-                  <w:rPr>
-                    <w:rFonts w:hint="default" w:ascii="Cambria Math" w:hAnsi="Cambria Math"/>
-                    <w:lang w:val="en-US"/>
-                  </w:rPr>
-                  <m:t>,</m:t>
-                </m:r>
-                <m:sSub>
-                  <m:sSubPr>
-                    <m:ctrlPr>
-                      <w:rPr>
-                        <w:rFonts w:hint="default" w:ascii="Cambria Math" w:hAnsi="Cambria Math"/>
-                        <w:b w:val="0"/>
-                        <w:i w:val="0"/>
-                        <w:lang w:val="en-US"/>
-                      </w:rPr>
-                    </m:ctrlPr>
-                  </m:sSubPr>
-                  <m:e>
-                    <m:r>
-                      <m:rPr/>
-                      <w:rPr>
-                        <w:rFonts w:hint="default" w:ascii="Cambria Math" w:hAnsi="Cambria Math"/>
-                        <w:lang w:val="en-US"/>
-                      </w:rPr>
-                      <m:t>i</m:t>
-                    </m:r>
-                    <m:ctrlPr>
-                      <w:rPr>
-                        <w:rFonts w:hint="default" w:ascii="Cambria Math" w:hAnsi="Cambria Math"/>
-                        <w:b w:val="0"/>
-                        <w:i w:val="0"/>
-                        <w:lang w:val="en-US"/>
-                      </w:rPr>
-                    </m:ctrlPr>
-                  </m:e>
-                  <m:sub>
-                    <m:r>
-                      <m:rPr>
-                        <m:sty m:val="p"/>
-                      </m:rPr>
-                      <w:rPr>
-                        <w:rFonts w:hint="default" w:ascii="Cambria Math" w:hAnsi="Cambria Math"/>
-                        <w:lang w:val="en-US"/>
-                      </w:rPr>
-                      <m:t>2</m:t>
-                    </m:r>
-                    <m:ctrlPr>
-                      <w:rPr>
-                        <w:rFonts w:hint="default" w:ascii="Cambria Math" w:hAnsi="Cambria Math"/>
-                        <w:b w:val="0"/>
-                        <w:i w:val="0"/>
-                        <w:lang w:val="en-US"/>
-                      </w:rPr>
-                    </m:ctrlPr>
-                  </m:sub>
-                </m:sSub>
-                <m:r>
-                  <m:rPr>
-                    <m:sty m:val="p"/>
-                  </m:rPr>
-                  <w:rPr>
-                    <w:rFonts w:hint="default" w:ascii="Cambria Math" w:hAnsi="Cambria Math"/>
-                    <w:lang w:val="en-US"/>
-                  </w:rPr>
-                  <m:t>,...,</m:t>
-                </m:r>
-                <m:sSub>
-                  <m:sSubPr>
-                    <m:ctrlPr>
-                      <w:rPr>
-                        <w:rFonts w:hint="default" w:ascii="Cambria Math" w:hAnsi="Cambria Math"/>
-                        <w:b w:val="0"/>
-                        <w:i w:val="0"/>
-                        <w:lang w:val="en-US"/>
-                      </w:rPr>
-                    </m:ctrlPr>
-                  </m:sSubPr>
-                  <m:e>
-                    <m:r>
-                      <m:rPr/>
-                      <w:rPr>
-                        <w:rFonts w:hint="default" w:ascii="Cambria Math" w:hAnsi="Cambria Math"/>
-                        <w:lang w:val="en-US"/>
-                      </w:rPr>
-                      <m:t>i</m:t>
-                    </m:r>
-                    <m:ctrlPr>
-                      <w:rPr>
-                        <w:rFonts w:hint="default" w:ascii="Cambria Math" w:hAnsi="Cambria Math"/>
-                        <w:b w:val="0"/>
-                        <w:i w:val="0"/>
-                        <w:lang w:val="en-US"/>
-                      </w:rPr>
-                    </m:ctrlPr>
-                  </m:e>
-                  <m:sub>
-                    <m:r>
-                      <m:rPr>
-                        <m:sty m:val="p"/>
-                      </m:rPr>
-                      <w:rPr>
-                        <w:rFonts w:hint="default" w:ascii="Cambria Math" w:hAnsi="Cambria Math"/>
-                        <w:lang w:val="en-US"/>
-                      </w:rPr>
-                      <m:t>n</m:t>
-                    </m:r>
-                    <m:ctrlPr>
-                      <w:rPr>
-                        <w:rFonts w:hint="default" w:ascii="Cambria Math" w:hAnsi="Cambria Math"/>
-                        <w:b w:val="0"/>
-                        <w:i w:val="0"/>
-                        <w:lang w:val="en-US"/>
-                      </w:rPr>
-                    </m:ctrlPr>
-                  </m:sub>
-                </m:sSub>
-                <m:r>
-                  <m:rPr>
-                    <m:sty m:val="p"/>
-                  </m:rPr>
-                  <w:rPr>
-                    <w:rFonts w:hint="default" w:ascii="Cambria Math" w:hAnsi="Cambria Math"/>
-                    <w:lang w:val="en-US"/>
-                  </w:rPr>
-                  <m:t xml:space="preserve"> }</m:t>
-                </m:r>
-                <m:r>
-                  <m:rPr>
-                    <m:sty m:val="p"/>
-                  </m:rPr>
-                  <w:rPr>
-                    <w:rFonts w:ascii="Cambria Math" w:hAnsi="Cambria Math"/>
-                  </w:rPr>
-                  <m:t xml:space="preserve"> </m:t>
-                </m:r>
-              </m:oMath>
-            </m:oMathPara>
-          </w:p>
-        </w:tc>
-        <w:tc>
-          <w:tcPr>
-            <w:tcW w:w="417" w:type="pct"/>
-            <w:vAlign w:val="center"/>
-          </w:tcPr>
-          <w:p>
-            <w:pPr>
-              <w:rPr>
-                <w:rFonts w:hint="default"/>
-                <w:lang w:val="en-US"/>
-              </w:rPr>
-            </w:pPr>
-            <w:r>
-              <w:rPr>
-                <w:rFonts w:hint="default"/>
-                <w:lang w:val="en-US"/>
-              </w:rPr>
-              <w:t>(</w:t>
-            </w:r>
-            <w:r>
-              <w:rPr>
-                <w:lang w:val="en-US"/>
-              </w:rPr>
-              <w:fldChar w:fldCharType="begin"/>
-            </w:r>
-            <w:r>
-              <w:rPr>
-                <w:lang w:val="en-US"/>
-              </w:rPr>
-              <w:instrText xml:space="preserve"> STYLEREF 1 \s </w:instrText>
-            </w:r>
-            <w:r>
-              <w:rPr>
-                <w:lang w:val="en-US"/>
-              </w:rPr>
-              <w:fldChar w:fldCharType="separate"/>
-            </w:r>
-            <w:r>
-              <w:rPr>
-                <w:lang w:val="en-US"/>
-              </w:rPr>
-              <w:t>2</w:t>
-            </w:r>
-            <w:r>
-              <w:rPr>
-                <w:lang w:val="en-US"/>
-              </w:rPr>
-              <w:fldChar w:fldCharType="end"/>
-            </w:r>
-            <w:r>
-              <w:rPr>
-                <w:lang w:val="en-US"/>
-              </w:rPr>
-              <w:t>.</w:t>
-            </w:r>
-            <w:r>
-              <w:fldChar w:fldCharType="begin"/>
-            </w:r>
-            <w:r>
-              <w:instrText xml:space="preserve"> SEQ Equation \* ARABIC \s 1 </w:instrText>
-            </w:r>
-            <w:r>
-              <w:fldChar w:fldCharType="separate"/>
-            </w:r>
-            <w:r>
-              <w:t>1</w:t>
-            </w:r>
-            <w:r>
-              <w:fldChar w:fldCharType="end"/>
-            </w:r>
-            <w:r>
-              <w:rPr>
-                <w:rFonts w:hint="default"/>
-                <w:lang w:val="en-US"/>
-              </w:rPr>
-              <w:t>)</w:t>
-            </w:r>
-          </w:p>
-        </w:tc>
-      </w:tr>
-    </w:tbl>
-    <w:p>
-      <w:pPr>
-        <w:pStyle w:val="4"/>
-        <w:numPr>
-          <w:ilvl w:val="0"/>
-          <w:numId w:val="10"/>
-        </w:numPr>
-        <w:tabs>
-          <w:tab w:val="clear" w:pos="420"/>
-        </w:tabs>
-        <w:bidi w:val="0"/>
-        <w:ind w:left="720" w:leftChars="0" w:hanging="420" w:firstLineChars="0"/>
-        <w:rPr>
-          <w:rFonts w:hint="default"/>
-          <w:b/>
-          <w:bCs/>
-          <w:lang w:val="en-US"/>
-        </w:rPr>
-      </w:pPr>
-      <w:r>
-        <w:rPr>
-          <w:rFonts w:hint="default"/>
-          <w:b/>
-          <w:bCs/>
-          <w:lang w:val="en-US"/>
-        </w:rPr>
-        <w:t xml:space="preserve">Explanation and Example: </w:t>
-      </w:r>
-      <w:r>
-        <w:rPr>
-          <w:bCs/>
-        </w:rPr>
-        <w:t>This is 5 different items in uncertain database</w:t>
-      </w:r>
-    </w:p>
-    <w:tbl>
-      <w:tblPr>
-        <w:tblStyle w:val="28"/>
-        <w:tblW w:w="5000" w:type="pct"/>
-        <w:tblInd w:w="0" w:type="dxa"/>
-        <w:tblBorders>
-          <w:top w:val="none" w:color="auto" w:sz="0" w:space="0"/>
-          <w:left w:val="none" w:color="auto" w:sz="0" w:space="0"/>
-          <w:bottom w:val="none" w:color="auto" w:sz="0" w:space="0"/>
-          <w:right w:val="none" w:color="auto" w:sz="0" w:space="0"/>
-          <w:insideH w:val="none" w:color="auto" w:sz="0" w:space="0"/>
-          <w:insideV w:val="none" w:color="auto" w:sz="0" w:space="0"/>
-        </w:tblBorders>
-        <w:tblLayout w:type="autofit"/>
-        <w:tblCellMar>
-          <w:top w:w="0" w:type="dxa"/>
-          <w:left w:w="108" w:type="dxa"/>
-          <w:bottom w:w="0" w:type="dxa"/>
-          <w:right w:w="108" w:type="dxa"/>
-        </w:tblCellMar>
-      </w:tblPr>
-      <w:tblGrid>
-        <w:gridCol w:w="981"/>
-        <w:gridCol w:w="7271"/>
-        <w:gridCol w:w="751"/>
-      </w:tblGrid>
-      <w:tr>
-        <w:tblPrEx>
-          <w:tblBorders>
-            <w:top w:val="none" w:color="auto" w:sz="0" w:space="0"/>
-            <w:left w:val="none" w:color="auto" w:sz="0" w:space="0"/>
-            <w:bottom w:val="none" w:color="auto" w:sz="0" w:space="0"/>
-            <w:right w:val="none" w:color="auto" w:sz="0" w:space="0"/>
-            <w:insideH w:val="none" w:color="auto" w:sz="0" w:space="0"/>
-            <w:insideV w:val="none" w:color="auto" w:sz="0" w:space="0"/>
-          </w:tblBorders>
-          <w:tblCellMar>
-            <w:top w:w="0" w:type="dxa"/>
-            <w:left w:w="108" w:type="dxa"/>
-            <w:bottom w:w="0" w:type="dxa"/>
-            <w:right w:w="108" w:type="dxa"/>
-          </w:tblCellMar>
-        </w:tblPrEx>
-        <w:trPr>
-          <w:trHeight w:val="420" w:hRule="atLeast"/>
-        </w:trPr>
-        <w:tc>
-          <w:tcPr>
-            <w:tcW w:w="545" w:type="pct"/>
-            <w:vAlign w:val="center"/>
-          </w:tcPr>
-          <w:p>
-            <w:pPr>
-              <w:pStyle w:val="4"/>
-              <w:ind w:firstLine="0"/>
-              <w:jc w:val="both"/>
-            </w:pPr>
-          </w:p>
-        </w:tc>
-        <w:tc>
-          <w:tcPr>
-            <w:tcW w:w="4037" w:type="pct"/>
-            <w:vAlign w:val="center"/>
-          </w:tcPr>
-          <w:p>
-            <w:pPr>
-              <w:pStyle w:val="4"/>
-              <w:ind w:firstLine="0"/>
-              <w:jc w:val="both"/>
-            </w:pPr>
-            <m:oMathPara>
-              <m:oMath>
-                <m:r>
-                  <m:rPr/>
-                  <w:rPr>
-                    <w:rFonts w:hint="default" w:ascii="Cambria Math" w:hAnsi="Cambria Math"/>
-                    <w:lang w:val="en-US"/>
-                  </w:rPr>
-                  <m:t>i</m:t>
-                </m:r>
-                <m:r>
-                  <m:rPr>
-                    <m:sty m:val="p"/>
-                  </m:rPr>
-                  <w:rPr>
-                    <w:rFonts w:ascii="Cambria Math" w:hAnsi="Cambria Math"/>
-                  </w:rPr>
-                  <m:t>=</m:t>
-                </m:r>
-                <m:r>
-                  <m:rPr>
-                    <m:sty m:val="p"/>
-                  </m:rPr>
-                  <m:t>{A,B,C,D,E}</m:t>
-                </m:r>
-                <m:r>
-                  <m:rPr>
-                    <m:sty m:val="p"/>
-                  </m:rPr>
-                  <w:rPr>
-                    <w:rFonts w:ascii="Cambria Math" w:hAnsi="Cambria Math"/>
-                  </w:rPr>
-                  <m:t xml:space="preserve"> </m:t>
-                </m:r>
-              </m:oMath>
-            </m:oMathPara>
-          </w:p>
-        </w:tc>
-        <w:tc>
-          <w:tcPr>
-            <w:tcW w:w="417" w:type="pct"/>
-            <w:vAlign w:val="center"/>
-          </w:tcPr>
-          <w:p>
-            <w:pPr>
-              <w:rPr>
-                <w:rFonts w:hint="default"/>
-                <w:lang w:val="en-US"/>
-              </w:rPr>
-            </w:pPr>
-          </w:p>
-        </w:tc>
-      </w:tr>
-    </w:tbl>
-    <w:p>
-      <w:pPr>
-        <w:pStyle w:val="4"/>
-        <w:numPr>
-          <w:ilvl w:val="0"/>
-          <w:numId w:val="0"/>
-        </w:numPr>
-        <w:bidi w:val="0"/>
-        <w:ind w:leftChars="0"/>
-        <w:rPr>
-          <w:rFonts w:hint="default"/>
-          <w:lang w:val="en-US"/>
-        </w:rPr>
-      </w:pPr>
-    </w:p>
-    <w:p>
-      <w:pPr>
-        <w:pStyle w:val="4"/>
-        <w:numPr>
-          <w:ilvl w:val="0"/>
-          <w:numId w:val="9"/>
-        </w:numPr>
-        <w:bidi w:val="0"/>
-        <w:ind w:left="420" w:leftChars="0" w:hanging="420" w:firstLineChars="0"/>
-        <w:rPr>
-          <w:rFonts w:hint="default"/>
-          <w:lang w:val="en-US"/>
-        </w:rPr>
-      </w:pPr>
-      <w:r>
-        <w:rPr>
-          <w:rFonts w:hint="default"/>
-          <w:b/>
-          <w:bCs/>
-          <w:lang w:val="en-US"/>
-        </w:rPr>
-        <w:t>Definition 2:</w:t>
-      </w:r>
-      <w:r>
-        <w:rPr>
-          <w:rFonts w:hint="default"/>
-          <w:lang w:val="en-US"/>
-        </w:rPr>
-        <w:t xml:space="preserve"> Uncertain Item </w:t>
-      </w:r>
-    </w:p>
-    <w:p>
-      <w:pPr>
-        <w:pStyle w:val="4"/>
-        <w:numPr>
-          <w:ilvl w:val="0"/>
-          <w:numId w:val="11"/>
-        </w:numPr>
-        <w:tabs>
-          <w:tab w:val="clear" w:pos="420"/>
-        </w:tabs>
-        <w:bidi w:val="0"/>
-        <w:ind w:left="720" w:leftChars="0" w:hanging="420" w:firstLineChars="0"/>
-        <w:rPr>
-          <w:rFonts w:hint="default"/>
-          <w:lang w:val="en-US"/>
-        </w:rPr>
-      </w:pPr>
-      <w:r>
-        <w:rPr>
-          <w:rFonts w:hint="default"/>
-          <w:b/>
-          <w:bCs/>
-          <w:lang w:val="en-US"/>
-        </w:rPr>
-        <w:t>Concept:</w:t>
-      </w:r>
-      <w:r>
-        <w:rPr>
-          <w:rFonts w:hint="default"/>
-          <w:lang w:val="en-US"/>
-        </w:rPr>
-        <w:t xml:space="preserve"> It is a random variable. Corresponding to each item, there will be a different occurrence probability </w:t>
-      </w:r>
-    </w:p>
-    <w:p>
-      <w:pPr>
-        <w:pStyle w:val="4"/>
-        <w:numPr>
-          <w:ilvl w:val="0"/>
-          <w:numId w:val="11"/>
-        </w:numPr>
-        <w:tabs>
-          <w:tab w:val="clear" w:pos="420"/>
-        </w:tabs>
-        <w:bidi w:val="0"/>
-        <w:ind w:left="720" w:leftChars="0" w:hanging="420" w:firstLineChars="0"/>
-        <w:rPr>
-          <w:rFonts w:hint="default"/>
-          <w:lang w:val="en-US"/>
-        </w:rPr>
-      </w:pPr>
-      <w:r>
-        <w:rPr>
-          <w:rFonts w:hint="default"/>
-          <w:b/>
-          <w:bCs/>
-          <w:lang w:val="en-US"/>
-        </w:rPr>
-        <w:t>Formula:</w:t>
       </w:r>
     </w:p>
     <w:tbl>
@@ -8321,7 +7597,7 @@
                     <w:rFonts w:hint="default" w:ascii="Cambria Math" w:hAnsi="Cambria Math"/>
                     <w:lang w:val="en-US"/>
                   </w:rPr>
-                  <m:t xml:space="preserve">I </m:t>
+                  <m:t>i</m:t>
                 </m:r>
                 <m:r>
                   <m:rPr>
@@ -8362,15 +7638,656 @@
                         <w:rFonts w:hint="default" w:ascii="Cambria Math" w:hAnsi="Cambria Math"/>
                         <w:lang w:val="en-US"/>
                       </w:rPr>
-                      <m:t xml:space="preserve"> </m:t>
+                      <m:t xml:space="preserve"> i</m:t>
                     </m:r>
+                    <m:ctrlPr>
+                      <w:rPr>
+                        <w:rFonts w:hint="default" w:ascii="Cambria Math" w:hAnsi="Cambria Math"/>
+                        <w:b w:val="0"/>
+                        <w:i w:val="0"/>
+                        <w:lang w:val="en-US"/>
+                      </w:rPr>
+                    </m:ctrlPr>
+                  </m:e>
+                  <m:sub>
                     <m:r>
-                      <m:rPr/>
+                      <m:rPr>
+                        <m:sty m:val="p"/>
+                      </m:rPr>
+                      <w:rPr>
+                        <w:rFonts w:hint="default" w:ascii="Cambria Math" w:hAnsi="Cambria Math"/>
+                        <w:lang w:val="en-US"/>
+                      </w:rPr>
+                      <m:t>1</m:t>
+                    </m:r>
+                    <m:ctrlPr>
+                      <w:rPr>
+                        <w:rFonts w:hint="default" w:ascii="Cambria Math" w:hAnsi="Cambria Math"/>
+                        <w:b w:val="0"/>
+                        <w:i w:val="0"/>
+                        <w:lang w:val="en-US"/>
+                      </w:rPr>
+                    </m:ctrlPr>
+                  </m:sub>
+                </m:sSub>
+                <m:r>
+                  <m:rPr>
+                    <m:sty m:val="p"/>
+                  </m:rPr>
+                  <w:rPr>
+                    <w:rFonts w:hint="default" w:ascii="Cambria Math" w:hAnsi="Cambria Math"/>
+                    <w:lang w:val="en-US"/>
+                  </w:rPr>
+                  <m:t>,</m:t>
+                </m:r>
+                <m:sSub>
+                  <m:sSubPr>
+                    <m:ctrlPr>
+                      <w:rPr>
+                        <w:rFonts w:hint="default" w:ascii="Cambria Math" w:hAnsi="Cambria Math"/>
+                        <w:b w:val="0"/>
+                        <w:i w:val="0"/>
+                        <w:lang w:val="en-US"/>
+                      </w:rPr>
+                    </m:ctrlPr>
+                  </m:sSubPr>
+                  <m:e>
+                    <m:r>
+                      <m:rPr>
+                        <m:sty m:val="p"/>
+                      </m:rPr>
                       <w:rPr>
                         <w:rFonts w:hint="default" w:ascii="Cambria Math" w:hAnsi="Cambria Math"/>
                         <w:lang w:val="en-US"/>
                       </w:rPr>
                       <m:t>i</m:t>
+                    </m:r>
+                    <m:ctrlPr>
+                      <w:rPr>
+                        <w:rFonts w:hint="default" w:ascii="Cambria Math" w:hAnsi="Cambria Math"/>
+                        <w:b w:val="0"/>
+                        <w:i w:val="0"/>
+                        <w:lang w:val="en-US"/>
+                      </w:rPr>
+                    </m:ctrlPr>
+                  </m:e>
+                  <m:sub>
+                    <m:r>
+                      <m:rPr>
+                        <m:sty m:val="p"/>
+                      </m:rPr>
+                      <w:rPr>
+                        <w:rFonts w:hint="default" w:ascii="Cambria Math" w:hAnsi="Cambria Math"/>
+                        <w:lang w:val="en-US"/>
+                      </w:rPr>
+                      <m:t>2</m:t>
+                    </m:r>
+                    <m:ctrlPr>
+                      <w:rPr>
+                        <w:rFonts w:hint="default" w:ascii="Cambria Math" w:hAnsi="Cambria Math"/>
+                        <w:b w:val="0"/>
+                        <w:i w:val="0"/>
+                        <w:lang w:val="en-US"/>
+                      </w:rPr>
+                    </m:ctrlPr>
+                  </m:sub>
+                </m:sSub>
+                <m:r>
+                  <m:rPr>
+                    <m:sty m:val="p"/>
+                  </m:rPr>
+                  <w:rPr>
+                    <w:rFonts w:hint="default" w:ascii="Cambria Math" w:hAnsi="Cambria Math"/>
+                    <w:lang w:val="en-US"/>
+                  </w:rPr>
+                  <m:t>,...,</m:t>
+                </m:r>
+                <m:sSub>
+                  <m:sSubPr>
+                    <m:ctrlPr>
+                      <w:rPr>
+                        <w:rFonts w:hint="default" w:ascii="Cambria Math" w:hAnsi="Cambria Math"/>
+                        <w:b w:val="0"/>
+                        <w:i w:val="0"/>
+                        <w:lang w:val="en-US"/>
+                      </w:rPr>
+                    </m:ctrlPr>
+                  </m:sSubPr>
+                  <m:e>
+                    <m:r>
+                      <m:rPr>
+                        <m:sty m:val="p"/>
+                      </m:rPr>
+                      <w:rPr>
+                        <w:rFonts w:hint="default" w:ascii="Cambria Math" w:hAnsi="Cambria Math"/>
+                        <w:lang w:val="en-US"/>
+                      </w:rPr>
+                      <m:t>i</m:t>
+                    </m:r>
+                    <m:ctrlPr>
+                      <w:rPr>
+                        <w:rFonts w:hint="default" w:ascii="Cambria Math" w:hAnsi="Cambria Math"/>
+                        <w:b w:val="0"/>
+                        <w:i w:val="0"/>
+                        <w:lang w:val="en-US"/>
+                      </w:rPr>
+                    </m:ctrlPr>
+                  </m:e>
+                  <m:sub>
+                    <m:r>
+                      <m:rPr>
+                        <m:sty m:val="p"/>
+                      </m:rPr>
+                      <w:rPr>
+                        <w:rFonts w:hint="default" w:ascii="Cambria Math" w:hAnsi="Cambria Math"/>
+                        <w:lang w:val="en-US"/>
+                      </w:rPr>
+                      <m:t>n</m:t>
+                    </m:r>
+                    <m:ctrlPr>
+                      <w:rPr>
+                        <w:rFonts w:hint="default" w:ascii="Cambria Math" w:hAnsi="Cambria Math"/>
+                        <w:b w:val="0"/>
+                        <w:i w:val="0"/>
+                        <w:lang w:val="en-US"/>
+                      </w:rPr>
+                    </m:ctrlPr>
+                  </m:sub>
+                </m:sSub>
+                <m:r>
+                  <m:rPr>
+                    <m:sty m:val="p"/>
+                  </m:rPr>
+                  <w:rPr>
+                    <w:rFonts w:hint="default" w:ascii="Cambria Math" w:hAnsi="Cambria Math"/>
+                    <w:lang w:val="en-US"/>
+                  </w:rPr>
+                  <m:t xml:space="preserve"> }</m:t>
+                </m:r>
+                <m:r>
+                  <m:rPr>
+                    <m:sty m:val="p"/>
+                  </m:rPr>
+                  <w:rPr>
+                    <w:rFonts w:ascii="Cambria Math" w:hAnsi="Cambria Math"/>
+                  </w:rPr>
+                  <m:t xml:space="preserve"> </m:t>
+                </m:r>
+              </m:oMath>
+            </m:oMathPara>
+          </w:p>
+        </w:tc>
+        <w:tc>
+          <w:tcPr>
+            <w:tcW w:w="417" w:type="pct"/>
+            <w:vAlign w:val="center"/>
+          </w:tcPr>
+          <w:p>
+            <w:pPr>
+              <w:rPr>
+                <w:rFonts w:hint="default"/>
+                <w:lang w:val="en-US"/>
+              </w:rPr>
+            </w:pPr>
+            <w:r>
+              <w:rPr>
+                <w:rFonts w:hint="default"/>
+                <w:lang w:val="en-US"/>
+              </w:rPr>
+              <w:t>(</w:t>
+            </w:r>
+            <w:r>
+              <w:rPr>
+                <w:lang w:val="en-US"/>
+              </w:rPr>
+              <w:fldChar w:fldCharType="begin"/>
+            </w:r>
+            <w:r>
+              <w:rPr>
+                <w:lang w:val="en-US"/>
+              </w:rPr>
+              <w:instrText xml:space="preserve"> STYLEREF 1 \s </w:instrText>
+            </w:r>
+            <w:r>
+              <w:rPr>
+                <w:lang w:val="en-US"/>
+              </w:rPr>
+              <w:fldChar w:fldCharType="separate"/>
+            </w:r>
+            <w:r>
+              <w:rPr>
+                <w:lang w:val="en-US"/>
+              </w:rPr>
+              <w:t>2</w:t>
+            </w:r>
+            <w:r>
+              <w:rPr>
+                <w:lang w:val="en-US"/>
+              </w:rPr>
+              <w:fldChar w:fldCharType="end"/>
+            </w:r>
+            <w:r>
+              <w:rPr>
+                <w:lang w:val="en-US"/>
+              </w:rPr>
+              <w:t>.</w:t>
+            </w:r>
+            <w:r>
+              <w:fldChar w:fldCharType="begin"/>
+            </w:r>
+            <w:r>
+              <w:instrText xml:space="preserve"> SEQ Equation \* ARABIC \s 1 </w:instrText>
+            </w:r>
+            <w:r>
+              <w:fldChar w:fldCharType="separate"/>
+            </w:r>
+            <w:r>
+              <w:t>1</w:t>
+            </w:r>
+            <w:r>
+              <w:fldChar w:fldCharType="end"/>
+            </w:r>
+            <w:r>
+              <w:rPr>
+                <w:rFonts w:hint="default"/>
+                <w:lang w:val="en-US"/>
+              </w:rPr>
+              <w:t>)</w:t>
+            </w:r>
+          </w:p>
+        </w:tc>
+      </w:tr>
+    </w:tbl>
+    <w:p>
+      <w:pPr>
+        <w:pStyle w:val="4"/>
+        <w:numPr>
+          <w:ilvl w:val="0"/>
+          <w:numId w:val="10"/>
+        </w:numPr>
+        <w:tabs>
+          <w:tab w:val="clear" w:pos="420"/>
+        </w:tabs>
+        <w:bidi w:val="0"/>
+        <w:ind w:left="720" w:leftChars="0" w:hanging="420" w:firstLineChars="0"/>
+        <w:rPr>
+          <w:rFonts w:hint="default"/>
+          <w:b/>
+          <w:bCs/>
+          <w:lang w:val="en-US"/>
+        </w:rPr>
+      </w:pPr>
+      <w:r>
+        <w:rPr>
+          <w:rFonts w:hint="default"/>
+          <w:b/>
+          <w:bCs/>
+          <w:lang w:val="en-US"/>
+        </w:rPr>
+        <w:t xml:space="preserve">Explanation and Example: </w:t>
+      </w:r>
+      <w:r>
+        <w:rPr>
+          <w:bCs/>
+        </w:rPr>
+        <w:t>This is 5 different items in uncertain database</w:t>
+      </w:r>
+    </w:p>
+    <w:tbl>
+      <w:tblPr>
+        <w:tblStyle w:val="28"/>
+        <w:tblW w:w="5000" w:type="pct"/>
+        <w:tblInd w:w="0" w:type="dxa"/>
+        <w:tblBorders>
+          <w:top w:val="none" w:color="auto" w:sz="0" w:space="0"/>
+          <w:left w:val="none" w:color="auto" w:sz="0" w:space="0"/>
+          <w:bottom w:val="none" w:color="auto" w:sz="0" w:space="0"/>
+          <w:right w:val="none" w:color="auto" w:sz="0" w:space="0"/>
+          <w:insideH w:val="none" w:color="auto" w:sz="0" w:space="0"/>
+          <w:insideV w:val="none" w:color="auto" w:sz="0" w:space="0"/>
+        </w:tblBorders>
+        <w:tblLayout w:type="autofit"/>
+        <w:tblCellMar>
+          <w:top w:w="0" w:type="dxa"/>
+          <w:left w:w="108" w:type="dxa"/>
+          <w:bottom w:w="0" w:type="dxa"/>
+          <w:right w:w="108" w:type="dxa"/>
+        </w:tblCellMar>
+      </w:tblPr>
+      <w:tblGrid>
+        <w:gridCol w:w="981"/>
+        <w:gridCol w:w="7271"/>
+        <w:gridCol w:w="751"/>
+      </w:tblGrid>
+      <w:tr>
+        <w:tblPrEx>
+          <w:tblBorders>
+            <w:top w:val="none" w:color="auto" w:sz="0" w:space="0"/>
+            <w:left w:val="none" w:color="auto" w:sz="0" w:space="0"/>
+            <w:bottom w:val="none" w:color="auto" w:sz="0" w:space="0"/>
+            <w:right w:val="none" w:color="auto" w:sz="0" w:space="0"/>
+            <w:insideH w:val="none" w:color="auto" w:sz="0" w:space="0"/>
+            <w:insideV w:val="none" w:color="auto" w:sz="0" w:space="0"/>
+          </w:tblBorders>
+          <w:tblCellMar>
+            <w:top w:w="0" w:type="dxa"/>
+            <w:left w:w="108" w:type="dxa"/>
+            <w:bottom w:w="0" w:type="dxa"/>
+            <w:right w:w="108" w:type="dxa"/>
+          </w:tblCellMar>
+        </w:tblPrEx>
+        <w:trPr>
+          <w:trHeight w:val="420" w:hRule="atLeast"/>
+        </w:trPr>
+        <w:tc>
+          <w:tcPr>
+            <w:tcW w:w="545" w:type="pct"/>
+            <w:vAlign w:val="center"/>
+          </w:tcPr>
+          <w:p>
+            <w:pPr>
+              <w:pStyle w:val="4"/>
+              <w:ind w:firstLine="0"/>
+              <w:jc w:val="both"/>
+            </w:pPr>
+          </w:p>
+        </w:tc>
+        <w:tc>
+          <w:tcPr>
+            <w:tcW w:w="4037" w:type="pct"/>
+            <w:vAlign w:val="center"/>
+          </w:tcPr>
+          <w:p>
+            <w:pPr>
+              <w:pStyle w:val="4"/>
+              <w:ind w:firstLine="0"/>
+              <w:jc w:val="both"/>
+            </w:pPr>
+            <m:oMathPara>
+              <m:oMath>
+                <m:r>
+                  <m:rPr>
+                    <m:sty m:val="p"/>
+                  </m:rPr>
+                  <w:rPr>
+                    <w:rFonts w:hint="default" w:ascii="Cambria Math" w:hAnsi="Cambria Math"/>
+                    <w:lang w:val="en-US"/>
+                  </w:rPr>
+                  <m:t>i</m:t>
+                </m:r>
+                <m:r>
+                  <m:rPr>
+                    <m:sty m:val="p"/>
+                  </m:rPr>
+                  <w:rPr>
+                    <w:rFonts w:ascii="Cambria Math" w:hAnsi="Cambria Math"/>
+                  </w:rPr>
+                  <m:t>=</m:t>
+                </m:r>
+                <m:r>
+                  <m:rPr>
+                    <m:sty m:val="p"/>
+                  </m:rPr>
+                  <m:t>{A,B,C,D,E}</m:t>
+                </m:r>
+                <m:r>
+                  <m:rPr>
+                    <m:sty m:val="p"/>
+                  </m:rPr>
+                  <w:rPr>
+                    <w:rFonts w:ascii="Cambria Math" w:hAnsi="Cambria Math"/>
+                  </w:rPr>
+                  <m:t xml:space="preserve"> </m:t>
+                </m:r>
+              </m:oMath>
+            </m:oMathPara>
+          </w:p>
+        </w:tc>
+        <w:tc>
+          <w:tcPr>
+            <w:tcW w:w="417" w:type="pct"/>
+            <w:vAlign w:val="center"/>
+          </w:tcPr>
+          <w:p>
+            <w:pPr>
+              <w:rPr>
+                <w:rFonts w:hint="default"/>
+                <w:lang w:val="en-US"/>
+              </w:rPr>
+            </w:pPr>
+          </w:p>
+        </w:tc>
+      </w:tr>
+    </w:tbl>
+    <w:p>
+      <w:pPr>
+        <w:pStyle w:val="4"/>
+        <w:numPr>
+          <w:ilvl w:val="0"/>
+          <w:numId w:val="0"/>
+        </w:numPr>
+        <w:bidi w:val="0"/>
+        <w:ind w:leftChars="0"/>
+        <w:rPr>
+          <w:rFonts w:hint="default"/>
+          <w:lang w:val="en-US"/>
+        </w:rPr>
+      </w:pPr>
+    </w:p>
+    <w:p>
+      <w:pPr>
+        <w:pStyle w:val="4"/>
+        <w:numPr>
+          <w:ilvl w:val="0"/>
+          <w:numId w:val="9"/>
+        </w:numPr>
+        <w:bidi w:val="0"/>
+        <w:ind w:left="420" w:leftChars="0" w:hanging="420" w:firstLineChars="0"/>
+        <w:rPr>
+          <w:rFonts w:hint="default"/>
+          <w:lang w:val="en-US"/>
+        </w:rPr>
+      </w:pPr>
+      <w:r>
+        <w:rPr>
+          <w:rFonts w:hint="default"/>
+          <w:b/>
+          <w:bCs/>
+          <w:lang w:val="en-US"/>
+        </w:rPr>
+        <w:t>Definition 2:</w:t>
+      </w:r>
+      <w:r>
+        <w:rPr>
+          <w:rFonts w:hint="default"/>
+          <w:lang w:val="en-US"/>
+        </w:rPr>
+        <w:t xml:space="preserve"> Uncertain Item </w:t>
+      </w:r>
+    </w:p>
+    <w:p>
+      <w:pPr>
+        <w:pStyle w:val="4"/>
+        <w:numPr>
+          <w:ilvl w:val="0"/>
+          <w:numId w:val="11"/>
+        </w:numPr>
+        <w:tabs>
+          <w:tab w:val="clear" w:pos="420"/>
+        </w:tabs>
+        <w:bidi w:val="0"/>
+        <w:ind w:left="720" w:leftChars="0" w:hanging="420" w:firstLineChars="0"/>
+        <w:rPr>
+          <w:rFonts w:hint="default"/>
+          <w:lang w:val="en-US"/>
+        </w:rPr>
+      </w:pPr>
+      <w:r>
+        <w:rPr>
+          <w:rFonts w:hint="default"/>
+          <w:b/>
+          <w:bCs/>
+          <w:lang w:val="en-US"/>
+        </w:rPr>
+        <w:t>Concept:</w:t>
+      </w:r>
+      <w:r>
+        <w:rPr>
+          <w:rFonts w:hint="default"/>
+          <w:lang w:val="en-US"/>
+        </w:rPr>
+        <w:t xml:space="preserve"> It is a random variable. Corresponding to each item, there will be a different occurrence probability </w:t>
+      </w:r>
+    </w:p>
+    <w:p>
+      <w:pPr>
+        <w:pStyle w:val="4"/>
+        <w:numPr>
+          <w:ilvl w:val="0"/>
+          <w:numId w:val="11"/>
+        </w:numPr>
+        <w:tabs>
+          <w:tab w:val="clear" w:pos="420"/>
+        </w:tabs>
+        <w:bidi w:val="0"/>
+        <w:ind w:left="720" w:leftChars="0" w:hanging="420" w:firstLineChars="0"/>
+        <w:rPr>
+          <w:rFonts w:hint="default"/>
+          <w:lang w:val="en-US"/>
+        </w:rPr>
+      </w:pPr>
+      <w:r>
+        <w:rPr>
+          <w:rFonts w:hint="default"/>
+          <w:b/>
+          <w:bCs/>
+          <w:lang w:val="en-US"/>
+        </w:rPr>
+        <w:t>Formula:</w:t>
+      </w:r>
+    </w:p>
+    <w:tbl>
+      <w:tblPr>
+        <w:tblStyle w:val="28"/>
+        <w:tblW w:w="5000" w:type="pct"/>
+        <w:tblInd w:w="0" w:type="dxa"/>
+        <w:tblBorders>
+          <w:top w:val="none" w:color="auto" w:sz="0" w:space="0"/>
+          <w:left w:val="none" w:color="auto" w:sz="0" w:space="0"/>
+          <w:bottom w:val="none" w:color="auto" w:sz="0" w:space="0"/>
+          <w:right w:val="none" w:color="auto" w:sz="0" w:space="0"/>
+          <w:insideH w:val="none" w:color="auto" w:sz="0" w:space="0"/>
+          <w:insideV w:val="none" w:color="auto" w:sz="0" w:space="0"/>
+        </w:tblBorders>
+        <w:tblLayout w:type="autofit"/>
+        <w:tblCellMar>
+          <w:top w:w="0" w:type="dxa"/>
+          <w:left w:w="108" w:type="dxa"/>
+          <w:bottom w:w="0" w:type="dxa"/>
+          <w:right w:w="108" w:type="dxa"/>
+        </w:tblCellMar>
+      </w:tblPr>
+      <w:tblGrid>
+        <w:gridCol w:w="981"/>
+        <w:gridCol w:w="7271"/>
+        <w:gridCol w:w="751"/>
+      </w:tblGrid>
+      <w:tr>
+        <w:tblPrEx>
+          <w:tblBorders>
+            <w:top w:val="none" w:color="auto" w:sz="0" w:space="0"/>
+            <w:left w:val="none" w:color="auto" w:sz="0" w:space="0"/>
+            <w:bottom w:val="none" w:color="auto" w:sz="0" w:space="0"/>
+            <w:right w:val="none" w:color="auto" w:sz="0" w:space="0"/>
+            <w:insideH w:val="none" w:color="auto" w:sz="0" w:space="0"/>
+            <w:insideV w:val="none" w:color="auto" w:sz="0" w:space="0"/>
+          </w:tblBorders>
+          <w:tblCellMar>
+            <w:top w:w="0" w:type="dxa"/>
+            <w:left w:w="108" w:type="dxa"/>
+            <w:bottom w:w="0" w:type="dxa"/>
+            <w:right w:w="108" w:type="dxa"/>
+          </w:tblCellMar>
+        </w:tblPrEx>
+        <w:trPr>
+          <w:trHeight w:val="420" w:hRule="atLeast"/>
+        </w:trPr>
+        <w:tc>
+          <w:tcPr>
+            <w:tcW w:w="545" w:type="pct"/>
+            <w:vAlign w:val="center"/>
+          </w:tcPr>
+          <w:p>
+            <w:pPr>
+              <w:pStyle w:val="4"/>
+              <w:ind w:firstLine="0"/>
+              <w:jc w:val="both"/>
+            </w:pPr>
+          </w:p>
+        </w:tc>
+        <w:tc>
+          <w:tcPr>
+            <w:tcW w:w="4037" w:type="pct"/>
+            <w:vAlign w:val="center"/>
+          </w:tcPr>
+          <w:p>
+            <w:pPr>
+              <w:pStyle w:val="4"/>
+              <w:ind w:firstLine="0"/>
+              <w:jc w:val="both"/>
+            </w:pPr>
+            <m:oMathPara>
+              <m:oMath>
+                <m:r>
+                  <m:rPr>
+                    <m:sty m:val="p"/>
+                  </m:rPr>
+                  <w:rPr>
+                    <w:rFonts w:hint="default" w:ascii="Cambria Math" w:hAnsi="Cambria Math"/>
+                    <w:lang w:val="en-US"/>
+                  </w:rPr>
+                  <m:t xml:space="preserve">UI </m:t>
+                </m:r>
+                <m:r>
+                  <m:rPr>
+                    <m:sty m:val="p"/>
+                  </m:rPr>
+                  <w:rPr>
+                    <w:rFonts w:ascii="Cambria Math" w:hAnsi="Cambria Math"/>
+                  </w:rPr>
+                  <m:t>=</m:t>
+                </m:r>
+                <m:r>
+                  <m:rPr>
+                    <m:sty m:val="p"/>
+                  </m:rPr>
+                  <w:rPr>
+                    <w:rFonts w:hint="default" w:ascii="Cambria Math" w:hAnsi="Cambria Math"/>
+                    <w:lang w:val="en-US"/>
+                  </w:rPr>
+                  <m:t>{</m:t>
+                </m:r>
+                <m:sSub>
+                  <m:sSubPr>
+                    <m:ctrlPr>
+                      <w:rPr>
+                        <w:rFonts w:hint="default" w:ascii="Cambria Math" w:hAnsi="Cambria Math"/>
+                        <w:b w:val="0"/>
+                        <w:i w:val="0"/>
+                        <w:lang w:val="en-US"/>
+                      </w:rPr>
+                    </m:ctrlPr>
+                  </m:sSubPr>
+                  <m:e>
+                    <m:r>
+                      <m:rPr>
+                        <m:sty m:val="p"/>
+                      </m:rPr>
+                      <w:rPr>
+                        <w:rFonts w:hint="default" w:ascii="Cambria Math" w:hAnsi="Cambria Math"/>
+                        <w:lang w:val="en-US"/>
+                      </w:rPr>
+                      <m:t xml:space="preserve"> i</m:t>
                     </m:r>
                     <m:ctrlPr>
                       <w:rPr>
@@ -8685,7 +8602,7 @@
                     <w:rFonts w:hint="default" w:ascii="Cambria Math" w:hAnsi="Cambria Math"/>
                     <w:lang w:val="en-US"/>
                   </w:rPr>
-                  <m:t xml:space="preserve">I </m:t>
+                  <m:t xml:space="preserve">UI </m:t>
                 </m:r>
                 <m:r>
                   <m:rPr>
@@ -8947,7 +8864,7 @@
                     <w:rFonts w:hint="default" w:ascii="Cambria Math" w:hAnsi="Cambria Math"/>
                     <w:lang w:val="en-US"/>
                   </w:rPr>
-                  <m:t>I</m:t>
+                  <m:t>UI</m:t>
                 </m:r>
                 <m:r>
                   <m:rPr>
@@ -9558,7 +9475,7 @@
                     <w:rFonts w:hint="default" w:ascii="Cambria Math" w:hAnsi="Cambria Math"/>
                     <w:lang w:val="en-US"/>
                   </w:rPr>
-                  <m:t>I</m:t>
+                  <m:t>UI</m:t>
                 </m:r>
                 <m:r>
                   <m:rPr>
@@ -10681,13 +10598,23 @@
               <m:oMath>
                 <m:r>
                   <m:rPr>
+                    <m:sty m:val="b"/>
+                  </m:rPr>
+                  <w:rPr>
+                    <w:rFonts w:hint="default" w:ascii="Cambria Math" w:hAnsi="Cambria Math"/>
+                    <w:lang w:val="en-US"/>
+                  </w:rPr>
+                  <m:t>UD</m:t>
+                </m:r>
+                <m:r>
+                  <m:rPr>
                     <m:sty m:val="p"/>
                   </m:rPr>
                   <w:rPr>
                     <w:rFonts w:hint="default" w:ascii="Cambria Math" w:hAnsi="Cambria Math"/>
                     <w:lang w:val="en-US"/>
                   </w:rPr>
-                  <m:t xml:space="preserve">UT </m:t>
+                  <m:t xml:space="preserve"> </m:t>
                 </m:r>
                 <m:r>
                   <m:rPr>
@@ -10728,7 +10655,17 @@
                         <w:rFonts w:hint="default" w:ascii="Cambria Math" w:hAnsi="Cambria Math"/>
                         <w:lang w:val="en-US"/>
                       </w:rPr>
-                      <m:t xml:space="preserve"> UT</m:t>
+                      <m:t xml:space="preserve"> </m:t>
+                    </m:r>
+                    <m:r>
+                      <m:rPr>
+                        <m:sty m:val="b"/>
+                      </m:rPr>
+                      <w:rPr>
+                        <w:rFonts w:hint="default" w:ascii="Cambria Math" w:hAnsi="Cambria Math"/>
+                        <w:lang w:val="en-US"/>
+                      </w:rPr>
+                      <m:t>UT</m:t>
                     </m:r>
                     <m:ctrlPr>
                       <w:rPr>
@@ -10784,7 +10721,7 @@
                   <m:e>
                     <m:r>
                       <m:rPr>
-                        <m:sty m:val="p"/>
+                        <m:sty m:val="b"/>
                       </m:rPr>
                       <w:rPr>
                         <w:rFonts w:hint="default" w:ascii="Cambria Math" w:hAnsi="Cambria Math"/>
@@ -10837,7 +10774,8 @@
                     <m:ctrlPr>
                       <w:rPr>
                         <w:rFonts w:hint="default" w:ascii="Cambria Math" w:hAnsi="Cambria Math"/>
-                        <w:b w:val="0"/>
+                        <w:b/>
+                        <w:bCs/>
                         <w:i w:val="0"/>
                         <w:lang w:val="en-US"/>
                       </w:rPr>
@@ -10846,7 +10784,7 @@
                   <m:e>
                     <m:r>
                       <m:rPr>
-                        <m:sty m:val="p"/>
+                        <m:sty m:val="b"/>
                       </m:rPr>
                       <w:rPr>
                         <w:rFonts w:hint="default" w:ascii="Cambria Math" w:hAnsi="Cambria Math"/>
@@ -10857,7 +10795,8 @@
                     <m:ctrlPr>
                       <w:rPr>
                         <w:rFonts w:hint="default" w:ascii="Cambria Math" w:hAnsi="Cambria Math"/>
-                        <w:b w:val="0"/>
+                        <w:b/>
+                        <w:bCs/>
                         <w:i w:val="0"/>
                         <w:lang w:val="en-US"/>
                       </w:rPr>
@@ -10866,7 +10805,7 @@
                   <m:sub>
                     <m:r>
                       <m:rPr>
-                        <m:sty m:val="p"/>
+                        <m:sty m:val="b"/>
                       </m:rPr>
                       <w:rPr>
                         <w:rFonts w:hint="default" w:ascii="Cambria Math" w:hAnsi="Cambria Math"/>
@@ -10877,7 +10816,8 @@
                     <m:ctrlPr>
                       <w:rPr>
                         <w:rFonts w:hint="default" w:ascii="Cambria Math" w:hAnsi="Cambria Math"/>
-                        <w:b w:val="0"/>
+                        <w:b/>
+                        <w:bCs/>
                         <w:i w:val="0"/>
                         <w:lang w:val="en-US"/>
                       </w:rPr>
@@ -11666,7 +11606,27 @@
                     <w:rFonts w:hint="default" w:ascii="Cambria Math" w:hAnsi="Cambria Math"/>
                     <w:lang w:val="en-US"/>
                   </w:rPr>
-                  <m:t xml:space="preserve">S(I) </m:t>
+                  <m:t>Sup(</m:t>
+                </m:r>
+                <m:r>
+                  <m:rPr>
+                    <m:sty m:val="b"/>
+                  </m:rPr>
+                  <w:rPr>
+                    <w:rFonts w:hint="default" w:ascii="Cambria Math" w:hAnsi="Cambria Math"/>
+                    <w:lang w:val="en-US"/>
+                  </w:rPr>
+                  <m:t>x</m:t>
+                </m:r>
+                <m:r>
+                  <m:rPr>
+                    <m:sty m:val="p"/>
+                  </m:rPr>
+                  <w:rPr>
+                    <w:rFonts w:hint="default" w:ascii="Cambria Math" w:hAnsi="Cambria Math"/>
+                    <w:lang w:val="en-US"/>
+                  </w:rPr>
+                  <m:t xml:space="preserve">) </m:t>
                 </m:r>
                 <m:r>
                   <m:rPr>
@@ -12250,45 +12210,16 @@
             </w:pPr>
             <m:oMathPara>
               <m:oMath>
-                <m:sSup>
-                  <m:sSupPr>
-                    <m:ctrlPr>
-                      <w:rPr>
-                        <w:rFonts w:ascii="Cambria Math" w:hAnsi="Cambria Math"/>
-                      </w:rPr>
-                    </m:ctrlPr>
-                  </m:sSupPr>
-                  <m:e>
-                    <m:r>
-                      <m:rPr>
-                        <m:sty m:val="p"/>
-                      </m:rPr>
-                      <w:rPr>
-                        <w:rFonts w:ascii="Cambria Math" w:hAnsi="Cambria Math"/>
-                      </w:rPr>
-                      <m:t>Λ</m:t>
-                    </m:r>
-                    <m:ctrlPr>
-                      <w:rPr>
-                        <w:rFonts w:ascii="Cambria Math" w:hAnsi="Cambria Math"/>
-                      </w:rPr>
-                    </m:ctrlPr>
-                  </m:e>
-                  <m:sup>
-                    <m:r>
-                      <m:rPr/>
-                      <w:rPr>
-                        <w:rFonts w:ascii="Cambria Math" w:hAnsi="Cambria Math"/>
-                      </w:rPr>
-                      <m:t>E</m:t>
-                    </m:r>
-                    <m:ctrlPr>
-                      <w:rPr>
-                        <w:rFonts w:ascii="Cambria Math" w:hAnsi="Cambria Math"/>
-                      </w:rPr>
-                    </m:ctrlPr>
-                  </m:sup>
-                </m:sSup>
+                <m:r>
+                  <m:rPr>
+                    <m:sty m:val="p"/>
+                  </m:rPr>
+                  <w:rPr>
+                    <w:rFonts w:hint="default" w:ascii="Cambria Math" w:hAnsi="Cambria Math"/>
+                    <w:lang w:val="en-US"/>
+                  </w:rPr>
+                  <m:t>Exp</m:t>
+                </m:r>
                 <m:r>
                   <m:rPr>
                     <m:sty m:val="p"/>
@@ -12296,7 +12227,26 @@
                   <w:rPr>
                     <w:rFonts w:ascii="Cambria Math" w:hAnsi="Cambria Math"/>
                   </w:rPr>
-                  <m:t>(X)=</m:t>
+                  <m:t>(</m:t>
+                </m:r>
+                <m:r>
+                  <m:rPr>
+                    <m:sty m:val="b"/>
+                  </m:rPr>
+                  <w:rPr>
+                    <w:rFonts w:hint="default" w:ascii="Cambria Math" w:hAnsi="Cambria Math"/>
+                    <w:lang w:val="en-US"/>
+                  </w:rPr>
+                  <m:t>x</m:t>
+                </m:r>
+                <m:r>
+                  <m:rPr>
+                    <m:sty m:val="p"/>
+                  </m:rPr>
+                  <w:rPr>
+                    <w:rFonts w:ascii="Cambria Math" w:hAnsi="Cambria Math"/>
+                  </w:rPr>
+                  <m:t>)=</m:t>
                 </m:r>
                 <m:nary>
                   <m:naryPr>
@@ -12354,9 +12304,38 @@
                         <m:sty m:val="p"/>
                       </m:rPr>
                       <w:rPr>
+                        <w:rFonts w:hint="default" w:ascii="Cambria Math" w:hAnsi="Cambria Math"/>
+                        <w:lang w:val="en-US"/>
+                      </w:rPr>
+                      <m:t>Sup</m:t>
+                    </m:r>
+                    <m:r>
+                      <m:rPr>
+                        <m:sty m:val="p"/>
+                      </m:rPr>
+                      <w:rPr>
                         <w:rFonts w:ascii="Cambria Math" w:hAnsi="Cambria Math"/>
                       </w:rPr>
-                      <m:t>Λ(X)p(</m:t>
+                      <m:t>(</m:t>
+                    </m:r>
+                    <m:r>
+                      <m:rPr>
+                        <m:sty m:val="b"/>
+                      </m:rPr>
+                      <w:rPr>
+                        <w:rFonts w:hint="default" w:ascii="Cambria Math" w:hAnsi="Cambria Math"/>
+                        <w:lang w:val="en-US"/>
+                      </w:rPr>
+                      <m:t>x</m:t>
+                    </m:r>
+                    <m:r>
+                      <m:rPr>
+                        <m:sty m:val="p"/>
+                      </m:rPr>
+                      <w:rPr>
+                        <w:rFonts w:ascii="Cambria Math" w:hAnsi="Cambria Math"/>
+                      </w:rPr>
+                      <m:t>)p(</m:t>
                     </m:r>
                     <m:r>
                       <m:rPr>
@@ -12366,7 +12345,7 @@
                         <w:rFonts w:hint="default" w:ascii="Cambria Math" w:hAnsi="Cambria Math"/>
                         <w:lang w:val="en-US"/>
                       </w:rPr>
-                      <m:t>X</m:t>
+                      <m:t>i</m:t>
                     </m:r>
                     <m:r>
                       <m:rPr>
@@ -12699,69 +12678,36 @@
             </w:pPr>
             <m:oMathPara>
               <m:oMath>
-                <m:sSubSup>
-                  <m:sSubSupPr>
-                    <m:ctrlPr>
-                      <w:rPr>
-                        <w:rFonts w:ascii="Cambria Math" w:hAnsi="Cambria Math"/>
-                        <w:b w:val="0"/>
-                        <w:i w:val="0"/>
-                      </w:rPr>
-                    </m:ctrlPr>
-                  </m:sSubSupPr>
-                  <m:e>
-                    <m:r>
-                      <m:rPr>
-                        <m:sty m:val="p"/>
-                      </m:rPr>
-                      <w:rPr>
-                        <w:rFonts w:ascii="Cambria Math" w:hAnsi="Cambria Math"/>
-                      </w:rPr>
-                      <m:t>Λ</m:t>
-                    </m:r>
-                    <m:ctrlPr>
-                      <w:rPr>
-                        <w:rFonts w:ascii="Cambria Math" w:hAnsi="Cambria Math"/>
-                        <w:b w:val="0"/>
-                      </w:rPr>
-                    </m:ctrlPr>
-                  </m:e>
-                  <m:sub>
-                    <m:r>
-                      <m:rPr>
-                        <m:sty m:val="p"/>
-                      </m:rPr>
-                      <w:rPr>
-                        <w:rFonts w:ascii="Cambria Math" w:hAnsi="Cambria Math"/>
-                      </w:rPr>
-                      <m:t>τ</m:t>
-                    </m:r>
-                    <m:ctrlPr>
-                      <w:rPr>
-                        <w:rFonts w:ascii="Cambria Math" w:hAnsi="Cambria Math"/>
-                        <w:b w:val="0"/>
-                        <w:i w:val="0"/>
-                      </w:rPr>
-                    </m:ctrlPr>
-                  </m:sub>
-                  <m:sup>
-                    <m:r>
-                      <m:rPr/>
-                      <w:rPr>
-                        <w:rFonts w:hint="default" w:ascii="Cambria Math" w:hAnsi="Cambria Math"/>
-                        <w:lang w:val="en-US"/>
-                      </w:rPr>
-                      <m:t>P</m:t>
-                    </m:r>
-                    <m:ctrlPr>
-                      <w:rPr>
-                        <w:rFonts w:ascii="Cambria Math" w:hAnsi="Cambria Math"/>
-                        <w:b w:val="0"/>
-                        <w:i w:val="0"/>
-                      </w:rPr>
-                    </m:ctrlPr>
-                  </m:sup>
-                </m:sSubSup>
+                <m:r>
+                  <m:rPr>
+                    <m:sty m:val="p"/>
+                  </m:rPr>
+                  <w:rPr>
+                    <w:rFonts w:hint="default" w:ascii="Cambria Math" w:hAnsi="Cambria Math"/>
+                    <w:lang w:val="en-US"/>
+                  </w:rPr>
+                  <m:t>Pr(</m:t>
+                </m:r>
+                <m:r>
+                  <m:rPr>
+                    <m:sty m:val="b"/>
+                  </m:rPr>
+                  <w:rPr>
+                    <w:rFonts w:hint="default" w:ascii="Cambria Math" w:hAnsi="Cambria Math"/>
+                    <w:lang w:val="en-US"/>
+                  </w:rPr>
+                  <m:t>x</m:t>
+                </m:r>
+                <m:r>
+                  <m:rPr>
+                    <m:sty m:val="p"/>
+                  </m:rPr>
+                  <w:rPr>
+                    <w:rFonts w:hint="default" w:ascii="Cambria Math" w:hAnsi="Cambria Math"/>
+                    <w:lang w:val="en-US"/>
+                  </w:rPr>
+                  <m:t>)</m:t>
+                </m:r>
                 <m:r>
                   <m:rPr>
                     <m:sty m:val="p"/>
@@ -12845,9 +12791,20 @@
                             <m:sty m:val="p"/>
                           </m:rPr>
                           <w:rPr>
-                            <w:rFonts w:ascii="Cambria Math" w:hAnsi="Cambria Math"/>
+                            <w:rFonts w:hint="default" w:ascii="Cambria Math" w:hAnsi="Cambria Math"/>
+                            <w:lang w:val="en-US"/>
                           </w:rPr>
-                          <m:t>Λ</m:t>
+                          <m:t>Sup(</m:t>
+                        </m:r>
+                        <m:r>
+                          <m:rPr>
+                            <m:sty m:val="b"/>
+                          </m:rPr>
+                          <w:rPr>
+                            <w:rFonts w:hint="default" w:ascii="Cambria Math" w:hAnsi="Cambria Math"/>
+                            <w:lang w:val="en-US"/>
+                          </w:rPr>
+                          <m:t>x</m:t>
                         </m:r>
                         <m:r>
                           <m:rPr>
@@ -12857,7 +12814,7 @@
                             <w:rFonts w:hint="default" w:ascii="Cambria Math" w:hAnsi="Cambria Math"/>
                             <w:lang w:val="en-US"/>
                           </w:rPr>
-                          <m:t>(X)</m:t>
+                          <m:t>)</m:t>
                         </m:r>
                         <m:r>
                           <m:rPr>
@@ -13055,12 +13012,14 @@
                   </m:sSubPr>
                   <m:e>
                     <m:r>
-                      <m:rPr/>
+                      <m:rPr>
+                        <m:sty m:val="p"/>
+                      </m:rPr>
                       <w:rPr>
                         <w:rFonts w:hint="default" w:ascii="Cambria Math" w:hAnsi="Cambria Math"/>
                         <w:lang w:val="en-US"/>
                       </w:rPr>
-                      <m:t>P</m:t>
+                      <m:t>Pr</m:t>
                     </m:r>
                     <m:ctrlPr>
                       <w:rPr>
@@ -13077,9 +13036,20 @@
                         <m:sty m:val="p"/>
                       </m:rPr>
                       <w:rPr>
-                        <w:rFonts w:ascii="Cambria Math" w:hAnsi="Cambria Math"/>
+                        <w:rFonts w:hint="default" w:ascii="Cambria Math" w:hAnsi="Cambria Math"/>
+                        <w:lang w:val="en-US"/>
                       </w:rPr>
-                      <m:t>Λ</m:t>
+                      <m:t>Sup(</m:t>
+                    </m:r>
+                    <m:r>
+                      <m:rPr>
+                        <m:sty m:val="b"/>
+                      </m:rPr>
+                      <w:rPr>
+                        <w:rFonts w:hint="default" w:ascii="Cambria Math" w:hAnsi="Cambria Math"/>
+                        <w:lang w:val="en-US"/>
+                      </w:rPr>
+                      <m:t>x</m:t>
                     </m:r>
                     <m:r>
                       <m:rPr>
@@ -13089,7 +13059,7 @@
                         <w:rFonts w:hint="default" w:ascii="Cambria Math" w:hAnsi="Cambria Math"/>
                         <w:lang w:val="en-US"/>
                       </w:rPr>
-                      <m:t>(X)</m:t>
+                      <m:t>)</m:t>
                     </m:r>
                     <m:r>
                       <m:rPr>
@@ -13102,7 +13072,9 @@
                       <m:t>≥</m:t>
                     </m:r>
                     <m:r>
-                      <m:rPr/>
+                      <m:rPr>
+                        <m:sty m:val="p"/>
+                      </m:rPr>
                       <w:rPr>
                         <w:rFonts w:hint="default" w:ascii="Cambria Math" w:hAnsi="Cambria Math"/>
                         <w:lang w:val="en-US"/>
@@ -13129,12 +13101,14 @@
                   <m:t>(</m:t>
                 </m:r>
                 <m:r>
-                  <m:rPr/>
+                  <m:rPr>
+                    <m:sty m:val="b"/>
+                  </m:rPr>
                   <w:rPr>
                     <w:rFonts w:hint="default" w:ascii="Cambria Math" w:hAnsi="Cambria Math"/>
                     <w:lang w:val="en-US"/>
                   </w:rPr>
-                  <m:t>X</m:t>
+                  <m:t>x</m:t>
                 </m:r>
                 <m:r>
                   <m:rPr>
@@ -13170,20 +13144,14 @@
                   </m:naryPr>
                   <m:sub>
                     <m:r>
-                      <m:rPr/>
+                      <m:rPr>
+                        <m:sty m:val="p"/>
+                      </m:rPr>
                       <w:rPr>
                         <w:rFonts w:hint="default" w:ascii="Cambria Math" w:hAnsi="Cambria Math"/>
                         <w:lang w:val="en-US"/>
                       </w:rPr>
-                      <m:t>PW</m:t>
-                    </m:r>
-                    <m:r>
-                      <m:rPr/>
-                      <w:rPr>
-                        <w:rFonts w:ascii="Cambria Math" w:hAnsi="Cambria Math"/>
-                        <w:lang w:val="en-US"/>
-                      </w:rPr>
-                      <m:t>ϵψ</m:t>
+                      <m:t>Sup</m:t>
                     </m:r>
                     <m:r>
                       <m:rPr/>
@@ -13191,64 +13159,25 @@
                         <w:rFonts w:hint="default" w:ascii="Cambria Math" w:hAnsi="Cambria Math"/>
                         <w:lang w:val="en-US"/>
                       </w:rPr>
-                      <m:t>,</m:t>
+                      <m:t>(</m:t>
                     </m:r>
-                    <m:sSub>
-                      <m:sSubPr>
-                        <m:ctrlPr>
-                          <w:rPr>
-                            <w:rFonts w:hint="default" w:ascii="Cambria Math" w:hAnsi="Cambria Math"/>
-                            <w:i/>
-                            <w:iCs/>
-                            <w:lang w:val="en-US"/>
-                          </w:rPr>
-                        </m:ctrlPr>
-                      </m:sSubPr>
-                      <m:e>
-                        <m:r>
-                          <m:rPr>
-                            <m:sty m:val="p"/>
-                          </m:rPr>
-                          <w:rPr>
-                            <w:rFonts w:ascii="Cambria Math" w:hAnsi="Cambria Math"/>
-                          </w:rPr>
-                          <m:t>Λ</m:t>
-                        </m:r>
-                        <m:ctrlPr>
-                          <w:rPr>
-                            <w:rFonts w:hint="default" w:ascii="Cambria Math" w:hAnsi="Cambria Math"/>
-                            <w:i/>
-                            <w:iCs/>
-                            <w:lang w:val="en-US"/>
-                          </w:rPr>
-                        </m:ctrlPr>
-                      </m:e>
-                      <m:sub>
-                        <m:r>
-                          <m:rPr/>
-                          <w:rPr>
-                            <w:rFonts w:hint="default" w:ascii="Cambria Math" w:hAnsi="Cambria Math"/>
-                            <w:lang w:val="en-US"/>
-                          </w:rPr>
-                          <m:t>PW</m:t>
-                        </m:r>
-                        <m:ctrlPr>
-                          <w:rPr>
-                            <w:rFonts w:hint="default" w:ascii="Cambria Math" w:hAnsi="Cambria Math"/>
-                            <w:i/>
-                            <w:iCs/>
-                            <w:lang w:val="en-US"/>
-                          </w:rPr>
-                        </m:ctrlPr>
-                      </m:sub>
-                    </m:sSub>
+                    <m:r>
+                      <m:rPr>
+                        <m:sty m:val="b"/>
+                      </m:rPr>
+                      <w:rPr>
+                        <w:rFonts w:hint="default" w:ascii="Cambria Math" w:hAnsi="Cambria Math"/>
+                        <w:lang w:val="en-US"/>
+                      </w:rPr>
+                      <m:t>x</m:t>
+                    </m:r>
                     <m:r>
                       <m:rPr/>
                       <w:rPr>
                         <w:rFonts w:hint="default" w:ascii="Cambria Math" w:hAnsi="Cambria Math"/>
                         <w:lang w:val="en-US"/>
                       </w:rPr>
-                      <m:t>(X)</m:t>
+                      <m:t>)</m:t>
                     </m:r>
                     <m:r>
                       <m:rPr/>
@@ -13259,9 +13188,11 @@
                       <m:t>≥</m:t>
                     </m:r>
                     <m:r>
-                      <m:rPr/>
+                      <m:rPr>
+                        <m:sty m:val="p"/>
+                      </m:rPr>
                       <w:rPr>
-                        <w:rFonts w:hint="default" w:ascii="Cambria Math" w:hAnsi="Cambria Math" w:eastAsia="MS Mincho"/>
+                        <w:rFonts w:hint="default" w:ascii="Cambria Math" w:hAnsi="Cambria Math"/>
                         <w:lang w:val="en-US"/>
                       </w:rPr>
                       <m:t>i</m:t>
@@ -13290,7 +13221,7 @@
                         <w:rFonts w:hint="default" w:ascii="Cambria Math" w:hAnsi="Cambria Math"/>
                         <w:lang w:val="en-US"/>
                       </w:rPr>
-                      <m:t>p</m:t>
+                      <m:t>pr</m:t>
                     </m:r>
                     <m:r>
                       <m:rPr>
@@ -13300,25 +13231,7 @@
                         <w:rFonts w:hint="default" w:ascii="Cambria Math" w:hAnsi="Cambria Math"/>
                         <w:lang w:val="en-US"/>
                       </w:rPr>
-                      <m:t>(</m:t>
-                    </m:r>
-                    <m:r>
-                      <m:rPr/>
-                      <w:rPr>
-                        <w:rFonts w:hint="default" w:ascii="Cambria Math" w:hAnsi="Cambria Math"/>
-                        <w:lang w:val="en-US"/>
-                      </w:rPr>
-                      <m:t>PW</m:t>
-                    </m:r>
-                    <m:r>
-                      <m:rPr>
-                        <m:sty m:val="p"/>
-                      </m:rPr>
-                      <w:rPr>
-                        <w:rFonts w:hint="default" w:ascii="Cambria Math" w:hAnsi="Cambria Math"/>
-                        <w:lang w:val="en-US"/>
-                      </w:rPr>
-                      <m:t>)</m:t>
+                      <m:t>(i)</m:t>
                     </m:r>
                     <m:ctrlPr>
                       <w:rPr>
@@ -13635,71 +13548,16 @@
             </w:pPr>
             <m:oMathPara>
               <m:oMath>
-                <m:sSubSup>
-                  <m:sSubSupPr>
-                    <m:ctrlPr>
-                      <w:rPr>
-                        <w:rFonts w:ascii="Cambria Math" w:hAnsi="Cambria Math"/>
-                      </w:rPr>
-                    </m:ctrlPr>
-                  </m:sSubSupPr>
-                  <m:e>
-                    <m:r>
-                      <m:rPr>
-                        <m:sty m:val="p"/>
-                      </m:rPr>
-                      <w:rPr>
-                        <w:rFonts w:hint="default" w:ascii="Cambria Math" w:hAnsi="Cambria Math"/>
-                        <w:lang w:val="en-US"/>
-                      </w:rPr>
-                      <m:t>w</m:t>
-                    </m:r>
-                    <m:r>
-                      <m:rPr>
-                        <m:sty m:val="p"/>
-                      </m:rPr>
-                      <w:rPr>
-                        <w:rFonts w:ascii="Cambria Math" w:hAnsi="Cambria Math"/>
-                      </w:rPr>
-                      <m:t>Λ</m:t>
-                    </m:r>
-                    <m:ctrlPr>
-                      <w:rPr>
-                        <w:rFonts w:ascii="Cambria Math" w:hAnsi="Cambria Math"/>
-                      </w:rPr>
-                    </m:ctrlPr>
-                  </m:e>
-                  <m:sub>
-                    <m:r>
-                      <m:rPr>
-                        <m:sty m:val="p"/>
-                      </m:rPr>
-                      <w:rPr>
-                        <w:rFonts w:ascii="Cambria Math" w:hAnsi="Cambria Math"/>
-                      </w:rPr>
-                      <m:t>τ</m:t>
-                    </m:r>
-                    <m:ctrlPr>
-                      <w:rPr>
-                        <w:rFonts w:ascii="Cambria Math" w:hAnsi="Cambria Math"/>
-                      </w:rPr>
-                    </m:ctrlPr>
-                  </m:sub>
-                  <m:sup>
-                    <m:r>
-                      <m:rPr/>
-                      <w:rPr>
-                        <w:rFonts w:ascii="Cambria Math" w:hAnsi="Cambria Math"/>
-                      </w:rPr>
-                      <m:t>P</m:t>
-                    </m:r>
-                    <m:ctrlPr>
-                      <w:rPr>
-                        <w:rFonts w:ascii="Cambria Math" w:hAnsi="Cambria Math"/>
-                      </w:rPr>
-                    </m:ctrlPr>
-                  </m:sup>
-                </m:sSubSup>
+                <m:r>
+                  <m:rPr>
+                    <m:sty m:val="p"/>
+                  </m:rPr>
+                  <w:rPr>
+                    <w:rFonts w:hint="default" w:ascii="Cambria Math" w:hAnsi="Cambria Math"/>
+                    <w:lang w:val="en-US"/>
+                  </w:rPr>
+                  <m:t>wPr</m:t>
+                </m:r>
                 <m:r>
                   <m:rPr>
                     <m:sty m:val="p"/>
@@ -13716,7 +13574,26 @@
                   <w:rPr>
                     <w:rFonts w:hAnsi="Cambria Math"/>
                   </w:rPr>
-                  <m:t>w(X)</m:t>
+                  <m:t>w(</m:t>
+                </m:r>
+                <m:r>
+                  <m:rPr>
+                    <m:sty m:val="b"/>
+                  </m:rPr>
+                  <w:rPr>
+                    <w:rFonts w:hint="default" w:ascii="Cambria Math" w:hAnsi="Cambria Math"/>
+                    <w:lang w:val="en-US"/>
+                  </w:rPr>
+                  <m:t>x</m:t>
+                </m:r>
+                <m:r>
+                  <m:rPr>
+                    <m:sty m:val="p"/>
+                  </m:rPr>
+                  <w:rPr>
+                    <w:rFonts w:hAnsi="Cambria Math"/>
+                  </w:rPr>
+                  <m:t>)</m:t>
                 </m:r>
                 <m:r>
                   <m:rPr/>
@@ -13766,6 +13643,14 @@
                           </w:rPr>
                           <m:t>P</m:t>
                         </m:r>
+                        <m:r>
+                          <m:rPr/>
+                          <w:rPr>
+                            <w:rFonts w:hint="default" w:ascii="Cambria Math" w:hAnsi="Cambria Math"/>
+                            <w:lang w:val="en-US"/>
+                          </w:rPr>
+                          <m:t>r</m:t>
+                        </m:r>
                         <m:ctrlPr>
                           <w:rPr>
                             <w:rFonts w:ascii="Cambria Math" w:hAnsi="Cambria Math"/>
@@ -13778,9 +13663,38 @@
                             <m:sty m:val="p"/>
                           </m:rPr>
                           <w:rPr>
+                            <w:rFonts w:hint="default" w:ascii="Cambria Math" w:hAnsi="Cambria Math"/>
+                            <w:lang w:val="en-US"/>
+                          </w:rPr>
+                          <m:t>Sup</m:t>
+                        </m:r>
+                        <m:r>
+                          <m:rPr>
+                            <m:sty m:val="p"/>
+                          </m:rPr>
+                          <w:rPr>
                             <w:rFonts w:ascii="Cambria Math" w:hAnsi="Cambria Math"/>
                           </w:rPr>
-                          <m:t>Λ(X)≥</m:t>
+                          <m:t>(</m:t>
+                        </m:r>
+                        <m:r>
+                          <m:rPr>
+                            <m:sty m:val="b"/>
+                          </m:rPr>
+                          <w:rPr>
+                            <w:rFonts w:hint="default" w:ascii="Cambria Math" w:hAnsi="Cambria Math"/>
+                            <w:lang w:val="en-US"/>
+                          </w:rPr>
+                          <m:t>x</m:t>
+                        </m:r>
+                        <m:r>
+                          <m:rPr>
+                            <m:sty m:val="p"/>
+                          </m:rPr>
+                          <w:rPr>
+                            <w:rFonts w:ascii="Cambria Math" w:hAnsi="Cambria Math"/>
+                          </w:rPr>
+                          <m:t>)≥</m:t>
                         </m:r>
                         <m:r>
                           <m:rPr/>
@@ -13962,11 +13876,14 @@
                   </m:sSubPr>
                   <m:e>
                     <m:r>
-                      <m:rPr/>
+                      <m:rPr>
+                        <m:sty m:val="p"/>
+                      </m:rPr>
                       <w:rPr>
-                        <w:rFonts w:ascii="Cambria Math" w:hAnsi="Cambria Math"/>
+                        <w:rFonts w:hint="default" w:ascii="Cambria Math" w:hAnsi="Cambria Math"/>
+                        <w:lang w:val="en-US"/>
                       </w:rPr>
-                      <m:t>P</m:t>
+                      <m:t>Pr</m:t>
                     </m:r>
                     <m:ctrlPr>
                       <w:rPr>
@@ -13980,9 +13897,38 @@
                         <m:sty m:val="p"/>
                       </m:rPr>
                       <w:rPr>
+                        <w:rFonts w:hint="default" w:ascii="Cambria Math" w:hAnsi="Cambria Math"/>
+                        <w:lang w:val="en-US"/>
+                      </w:rPr>
+                      <m:t>Sup</m:t>
+                    </m:r>
+                    <m:r>
+                      <m:rPr>
+                        <m:sty m:val="p"/>
+                      </m:rPr>
+                      <w:rPr>
                         <w:rFonts w:ascii="Cambria Math" w:hAnsi="Cambria Math"/>
                       </w:rPr>
-                      <m:t>Λ(X)≥</m:t>
+                      <m:t>(</m:t>
+                    </m:r>
+                    <m:r>
+                      <m:rPr>
+                        <m:sty m:val="b"/>
+                      </m:rPr>
+                      <w:rPr>
+                        <w:rFonts w:hint="default" w:ascii="Cambria Math" w:hAnsi="Cambria Math"/>
+                        <w:lang w:val="en-US"/>
+                      </w:rPr>
+                      <m:t>x</m:t>
+                    </m:r>
+                    <m:r>
+                      <m:rPr>
+                        <m:sty m:val="p"/>
+                      </m:rPr>
+                      <w:rPr>
+                        <w:rFonts w:ascii="Cambria Math" w:hAnsi="Cambria Math"/>
+                      </w:rPr>
+                      <m:t>)≥</m:t>
                     </m:r>
                     <m:r>
                       <m:rPr>
@@ -14011,11 +13957,24 @@
                   <m:t>(</m:t>
                 </m:r>
                 <m:r>
-                  <m:rPr/>
+                  <m:rPr>
+                    <m:sty m:val="b"/>
+                  </m:rPr>
                   <w:rPr>
-                    <w:rFonts w:ascii="Cambria Math" w:hAnsi="Cambria Math"/>
+                    <w:rFonts w:hint="default" w:ascii="Cambria Math" w:hAnsi="Cambria Math"/>
+                    <w:lang w:val="en-US"/>
                   </w:rPr>
-                  <m:t>X</m:t>
+                  <m:t>x</m:t>
+                </m:r>
+                <m:r>
+                  <m:rPr>
+                    <m:sty m:val="p"/>
+                  </m:rPr>
+                  <w:rPr>
+                    <w:rFonts w:hint="default" w:ascii="Cambria Math" w:hAnsi="Cambria Math"/>
+                    <w:lang w:val="en-US"/>
+                  </w:rPr>
+                  <m:t>)</m:t>
                 </m:r>
                 <m:r>
                   <m:rPr>
@@ -14024,7 +13983,7 @@
                   <w:rPr>
                     <w:rFonts w:ascii="Cambria Math" w:hAnsi="Cambria Math"/>
                   </w:rPr>
-                  <m:t xml:space="preserve">)= </m:t>
+                  <m:t xml:space="preserve">= </m:t>
                 </m:r>
                 <m:nary>
                   <m:naryPr>
@@ -14075,16 +14034,34 @@
                         <m:sty m:val="p"/>
                       </m:rPr>
                       <w:rPr>
-                        <w:rFonts w:ascii="Cambria Math" w:hAnsi="Cambria Math"/>
+                        <w:rFonts w:hint="default" w:ascii="Cambria Math" w:hAnsi="Cambria Math"/>
+                        <w:lang w:val="en-US"/>
                       </w:rPr>
-                      <m:t>Λ</m:t>
+                      <m:t>Sup</m:t>
                     </m:r>
                     <m:r>
                       <m:rPr/>
                       <w:rPr>
                         <w:rFonts w:ascii="Cambria Math" w:hAnsi="Cambria Math"/>
                       </w:rPr>
-                      <m:t>(X)≥</m:t>
+                      <m:t>(</m:t>
+                    </m:r>
+                    <m:r>
+                      <m:rPr>
+                        <m:sty m:val="bi"/>
+                      </m:rPr>
+                      <w:rPr>
+                        <w:rFonts w:hint="default" w:ascii="Cambria Math" w:hAnsi="Cambria Math"/>
+                        <w:lang w:val="en-US"/>
+                      </w:rPr>
+                      <m:t>x</m:t>
+                    </m:r>
+                    <m:r>
+                      <m:rPr/>
+                      <w:rPr>
+                        <w:rFonts w:ascii="Cambria Math" w:hAnsi="Cambria Math"/>
+                      </w:rPr>
+                      <m:t>)≥</m:t>
                     </m:r>
                     <m:r>
                       <m:rPr/>
@@ -14115,6 +14092,14 @@
                       <m:t>p</m:t>
                     </m:r>
                     <m:r>
+                      <m:rPr/>
+                      <w:rPr>
+                        <w:rFonts w:hint="default" w:ascii="Cambria Math" w:hAnsi="Cambria Math"/>
+                        <w:lang w:val="en-US"/>
+                      </w:rPr>
+                      <m:t>r</m:t>
+                    </m:r>
+                    <m:r>
                       <m:rPr>
                         <m:sty m:val="p"/>
                       </m:rPr>
@@ -14131,7 +14116,7 @@
                         <w:rFonts w:hint="default" w:ascii="Cambria Math" w:hAnsi="Cambria Math"/>
                         <w:lang w:val="en-US"/>
                       </w:rPr>
-                      <m:t>X</m:t>
+                      <m:t>i</m:t>
                     </m:r>
                     <m:r>
                       <m:rPr>
@@ -14280,6 +14265,8 @@
           <w:lang w:val="en-US"/>
         </w:rPr>
       </w:pPr>
+      <w:bookmarkStart w:id="49" w:name="_GoBack"/>
+      <w:bookmarkEnd w:id="49"/>
     </w:p>
     <w:p>
       <w:pPr>
@@ -14455,7 +14442,9 @@
             <m:oMathPara>
               <m:oMath>
                 <m:r>
-                  <m:rPr/>
+                  <m:rPr>
+                    <m:sty m:val="p"/>
+                  </m:rPr>
                   <w:rPr>
                     <w:rFonts w:hint="default" w:ascii="Cambria Math" w:hAnsi="Cambria Math"/>
                     <w:lang w:val="en-US"/>
@@ -14473,69 +14462,6 @@
                     </m:ctrlPr>
                   </m:dPr>
                   <m:e>
-                    <m:sSubSup>
-                      <m:sSubSupPr>
-                        <m:ctrlPr>
-                          <w:rPr>
-                            <w:rFonts w:ascii="Cambria Math" w:hAnsi="Cambria Math"/>
-                            <w:b w:val="0"/>
-                            <w:i w:val="0"/>
-                          </w:rPr>
-                        </m:ctrlPr>
-                      </m:sSubSupPr>
-                      <m:e>
-                        <m:r>
-                          <m:rPr>
-                            <m:sty m:val="p"/>
-                          </m:rPr>
-                          <w:rPr>
-                            <w:rFonts w:ascii="Cambria Math" w:hAnsi="Cambria Math"/>
-                          </w:rPr>
-                          <m:t>Λ</m:t>
-                        </m:r>
-                        <m:ctrlPr>
-                          <w:rPr>
-                            <w:rFonts w:ascii="Cambria Math" w:hAnsi="Cambria Math"/>
-                            <w:b w:val="0"/>
-                          </w:rPr>
-                        </m:ctrlPr>
-                      </m:e>
-                      <m:sub>
-                        <m:r>
-                          <m:rPr>
-                            <m:sty m:val="p"/>
-                          </m:rPr>
-                          <w:rPr>
-                            <w:rFonts w:ascii="Cambria Math" w:hAnsi="Cambria Math"/>
-                          </w:rPr>
-                          <m:t>τ</m:t>
-                        </m:r>
-                        <m:ctrlPr>
-                          <w:rPr>
-                            <w:rFonts w:ascii="Cambria Math" w:hAnsi="Cambria Math"/>
-                            <w:b w:val="0"/>
-                            <w:i w:val="0"/>
-                          </w:rPr>
-                        </m:ctrlPr>
-                      </m:sub>
-                      <m:sup>
-                        <m:r>
-                          <m:rPr/>
-                          <w:rPr>
-                            <w:rFonts w:hint="default" w:ascii="Cambria Math" w:hAnsi="Cambria Math"/>
-                            <w:lang w:val="en-US"/>
-                          </w:rPr>
-                          <m:t>P</m:t>
-                        </m:r>
-                        <m:ctrlPr>
-                          <w:rPr>
-                            <w:rFonts w:ascii="Cambria Math" w:hAnsi="Cambria Math"/>
-                            <w:b w:val="0"/>
-                            <w:i w:val="0"/>
-                          </w:rPr>
-                        </m:ctrlPr>
-                      </m:sup>
-                    </m:sSubSup>
                     <m:r>
                       <m:rPr>
                         <m:sty m:val="p"/>
@@ -14544,7 +14470,27 @@
                         <w:rFonts w:hint="default" w:ascii="Cambria Math" w:hAnsi="Cambria Math"/>
                         <w:lang w:val="en-US"/>
                       </w:rPr>
-                      <m:t>(X)</m:t>
+                      <m:t>Pr(</m:t>
+                    </m:r>
+                    <m:r>
+                      <m:rPr>
+                        <m:sty m:val="b"/>
+                      </m:rPr>
+                      <w:rPr>
+                        <w:rFonts w:hint="default" w:ascii="Cambria Math" w:hAnsi="Cambria Math"/>
+                        <w:lang w:val="en-US"/>
+                      </w:rPr>
+                      <m:t>x</m:t>
+                    </m:r>
+                    <m:r>
+                      <m:rPr>
+                        <m:sty m:val="p"/>
+                      </m:rPr>
+                      <w:rPr>
+                        <w:rFonts w:hint="default" w:ascii="Cambria Math" w:hAnsi="Cambria Math"/>
+                        <w:lang w:val="en-US"/>
+                      </w:rPr>
+                      <m:t>)</m:t>
                     </m:r>
                     <m:ctrlPr>
                       <w:rPr>
@@ -14570,7 +14516,25 @@
                     <w:rFonts w:hint="default" w:ascii="Cambria Math" w:hAnsi="Cambria Math"/>
                     <w:lang w:val="en-US"/>
                   </w:rPr>
-                  <m:t>Max(lb'</m:t>
+                  <m:t>Max(</m:t>
+                </m:r>
+                <m:r>
+                  <m:rPr>
+                    <m:sty m:val="p"/>
+                  </m:rPr>
+                  <w:rPr>
+                    <w:rFonts w:hint="default" w:ascii="Cambria Math" w:hAnsi="Cambria Math"/>
+                    <w:lang w:val="en-US"/>
+                  </w:rPr>
+                  <m:t>lb</m:t>
+                </m:r>
+                <m:r>
+                  <m:rPr/>
+                  <w:rPr>
+                    <w:rFonts w:hint="default" w:ascii="Cambria Math" w:hAnsi="Cambria Math"/>
+                    <w:lang w:val="en-US"/>
+                  </w:rPr>
+                  <m:t>'</m:t>
                 </m:r>
                 <m:d>
                   <m:dPr>
@@ -14583,69 +14547,6 @@
                     </m:ctrlPr>
                   </m:dPr>
                   <m:e>
-                    <m:sSubSup>
-                      <m:sSubSupPr>
-                        <m:ctrlPr>
-                          <w:rPr>
-                            <w:rFonts w:ascii="Cambria Math" w:hAnsi="Cambria Math"/>
-                            <w:b w:val="0"/>
-                            <w:i w:val="0"/>
-                          </w:rPr>
-                        </m:ctrlPr>
-                      </m:sSubSupPr>
-                      <m:e>
-                        <m:r>
-                          <m:rPr>
-                            <m:sty m:val="p"/>
-                          </m:rPr>
-                          <w:rPr>
-                            <w:rFonts w:ascii="Cambria Math" w:hAnsi="Cambria Math"/>
-                          </w:rPr>
-                          <m:t>Λ</m:t>
-                        </m:r>
-                        <m:ctrlPr>
-                          <w:rPr>
-                            <w:rFonts w:ascii="Cambria Math" w:hAnsi="Cambria Math"/>
-                            <w:b w:val="0"/>
-                          </w:rPr>
-                        </m:ctrlPr>
-                      </m:e>
-                      <m:sub>
-                        <m:r>
-                          <m:rPr>
-                            <m:sty m:val="p"/>
-                          </m:rPr>
-                          <w:rPr>
-                            <w:rFonts w:ascii="Cambria Math" w:hAnsi="Cambria Math"/>
-                          </w:rPr>
-                          <m:t>τ</m:t>
-                        </m:r>
-                        <m:ctrlPr>
-                          <w:rPr>
-                            <w:rFonts w:ascii="Cambria Math" w:hAnsi="Cambria Math"/>
-                            <w:b w:val="0"/>
-                            <w:i w:val="0"/>
-                          </w:rPr>
-                        </m:ctrlPr>
-                      </m:sub>
-                      <m:sup>
-                        <m:r>
-                          <m:rPr/>
-                          <w:rPr>
-                            <w:rFonts w:hint="default" w:ascii="Cambria Math" w:hAnsi="Cambria Math"/>
-                            <w:lang w:val="en-US"/>
-                          </w:rPr>
-                          <m:t>P</m:t>
-                        </m:r>
-                        <m:ctrlPr>
-                          <w:rPr>
-                            <w:rFonts w:ascii="Cambria Math" w:hAnsi="Cambria Math"/>
-                            <w:b w:val="0"/>
-                            <w:i w:val="0"/>
-                          </w:rPr>
-                        </m:ctrlPr>
-                      </m:sup>
-                    </m:sSubSup>
                     <m:r>
                       <m:rPr>
                         <m:sty m:val="p"/>
@@ -14654,7 +14555,27 @@
                         <w:rFonts w:hint="default" w:ascii="Cambria Math" w:hAnsi="Cambria Math"/>
                         <w:lang w:val="en-US"/>
                       </w:rPr>
-                      <m:t>(X)</m:t>
+                      <m:t>Pr(</m:t>
+                    </m:r>
+                    <m:r>
+                      <m:rPr>
+                        <m:sty m:val="b"/>
+                      </m:rPr>
+                      <w:rPr>
+                        <w:rFonts w:hint="default" w:ascii="Cambria Math" w:hAnsi="Cambria Math"/>
+                        <w:lang w:val="en-US"/>
+                      </w:rPr>
+                      <m:t>x</m:t>
+                    </m:r>
+                    <m:r>
+                      <m:rPr>
+                        <m:sty m:val="p"/>
+                      </m:rPr>
+                      <w:rPr>
+                        <w:rFonts w:hint="default" w:ascii="Cambria Math" w:hAnsi="Cambria Math"/>
+                        <w:lang w:val="en-US"/>
+                      </w:rPr>
+                      <m:t>)</m:t>
                     </m:r>
                     <m:ctrlPr>
                       <w:rPr>
@@ -14814,12 +14735,22 @@
             <m:oMathPara>
               <m:oMath>
                 <m:r>
+                  <m:rPr>
+                    <m:sty m:val="p"/>
+                  </m:rPr>
+                  <w:rPr>
+                    <w:rFonts w:hint="default" w:ascii="Cambria Math" w:hAnsi="Cambria Math"/>
+                    <w:lang w:val="en-US"/>
+                  </w:rPr>
+                  <m:t>lb</m:t>
+                </m:r>
+                <m:r>
                   <m:rPr/>
                   <w:rPr>
                     <w:rFonts w:hint="default" w:ascii="Cambria Math" w:hAnsi="Cambria Math"/>
                     <w:lang w:val="en-US"/>
                   </w:rPr>
-                  <m:t>lb'</m:t>
+                  <m:t>'</m:t>
                 </m:r>
                 <m:d>
                   <m:dPr>
@@ -14832,69 +14763,6 @@
                     </m:ctrlPr>
                   </m:dPr>
                   <m:e>
-                    <m:sSubSup>
-                      <m:sSubSupPr>
-                        <m:ctrlPr>
-                          <w:rPr>
-                            <w:rFonts w:ascii="Cambria Math" w:hAnsi="Cambria Math"/>
-                            <w:b w:val="0"/>
-                            <w:i w:val="0"/>
-                          </w:rPr>
-                        </m:ctrlPr>
-                      </m:sSubSupPr>
-                      <m:e>
-                        <m:r>
-                          <m:rPr>
-                            <m:sty m:val="p"/>
-                          </m:rPr>
-                          <w:rPr>
-                            <w:rFonts w:ascii="Cambria Math" w:hAnsi="Cambria Math"/>
-                          </w:rPr>
-                          <m:t>Λ</m:t>
-                        </m:r>
-                        <m:ctrlPr>
-                          <w:rPr>
-                            <w:rFonts w:ascii="Cambria Math" w:hAnsi="Cambria Math"/>
-                            <w:b w:val="0"/>
-                          </w:rPr>
-                        </m:ctrlPr>
-                      </m:e>
-                      <m:sub>
-                        <m:r>
-                          <m:rPr>
-                            <m:sty m:val="p"/>
-                          </m:rPr>
-                          <w:rPr>
-                            <w:rFonts w:ascii="Cambria Math" w:hAnsi="Cambria Math"/>
-                          </w:rPr>
-                          <m:t>τ</m:t>
-                        </m:r>
-                        <m:ctrlPr>
-                          <w:rPr>
-                            <w:rFonts w:ascii="Cambria Math" w:hAnsi="Cambria Math"/>
-                            <w:b w:val="0"/>
-                            <w:i w:val="0"/>
-                          </w:rPr>
-                        </m:ctrlPr>
-                      </m:sub>
-                      <m:sup>
-                        <m:r>
-                          <m:rPr/>
-                          <w:rPr>
-                            <w:rFonts w:hint="default" w:ascii="Cambria Math" w:hAnsi="Cambria Math"/>
-                            <w:lang w:val="en-US"/>
-                          </w:rPr>
-                          <m:t>P</m:t>
-                        </m:r>
-                        <m:ctrlPr>
-                          <w:rPr>
-                            <w:rFonts w:ascii="Cambria Math" w:hAnsi="Cambria Math"/>
-                            <w:b w:val="0"/>
-                            <w:i w:val="0"/>
-                          </w:rPr>
-                        </m:ctrlPr>
-                      </m:sup>
-                    </m:sSubSup>
                     <m:r>
                       <m:rPr>
                         <m:sty m:val="p"/>
@@ -14903,7 +14771,27 @@
                         <w:rFonts w:hint="default" w:ascii="Cambria Math" w:hAnsi="Cambria Math"/>
                         <w:lang w:val="en-US"/>
                       </w:rPr>
-                      <m:t>(X)</m:t>
+                      <m:t>Pr(</m:t>
+                    </m:r>
+                    <m:r>
+                      <m:rPr>
+                        <m:sty m:val="b"/>
+                      </m:rPr>
+                      <w:rPr>
+                        <w:rFonts w:hint="default" w:ascii="Cambria Math" w:hAnsi="Cambria Math"/>
+                        <w:lang w:val="en-US"/>
+                      </w:rPr>
+                      <m:t>x</m:t>
+                    </m:r>
+                    <m:r>
+                      <m:rPr>
+                        <m:sty m:val="p"/>
+                      </m:rPr>
+                      <w:rPr>
+                        <w:rFonts w:hint="default" w:ascii="Cambria Math" w:hAnsi="Cambria Math"/>
+                        <w:lang w:val="en-US"/>
+                      </w:rPr>
+                      <m:t>)</m:t>
                     </m:r>
                     <m:ctrlPr>
                       <w:rPr>
@@ -14923,52 +14811,6 @@
                   </w:rPr>
                   <m:t xml:space="preserve">= </m:t>
                 </m:r>
-                <m:sSup>
-                  <m:sSupPr>
-                    <m:ctrlPr>
-                      <w:rPr>
-                        <w:rFonts w:ascii="Cambria Math" w:hAnsi="Cambria Math"/>
-                        <w:b w:val="0"/>
-                        <w:i w:val="0"/>
-                      </w:rPr>
-                    </m:ctrlPr>
-                  </m:sSupPr>
-                  <m:e>
-                    <m:r>
-                      <m:rPr>
-                        <m:sty m:val="p"/>
-                      </m:rPr>
-                      <w:rPr>
-                        <w:rFonts w:ascii="Cambria Math" w:hAnsi="Cambria Math"/>
-                      </w:rPr>
-                      <m:t>Λ</m:t>
-                    </m:r>
-                    <m:ctrlPr>
-                      <w:rPr>
-                        <w:rFonts w:ascii="Cambria Math" w:hAnsi="Cambria Math"/>
-                        <w:b w:val="0"/>
-                        <w:i w:val="0"/>
-                      </w:rPr>
-                    </m:ctrlPr>
-                  </m:e>
-                  <m:sup>
-                    <m:r>
-                      <m:rPr/>
-                      <w:rPr>
-                        <w:rFonts w:hint="default" w:ascii="Cambria Math" w:hAnsi="Cambria Math"/>
-                        <w:lang w:val="en-US"/>
-                      </w:rPr>
-                      <m:t>E</m:t>
-                    </m:r>
-                    <m:ctrlPr>
-                      <w:rPr>
-                        <w:rFonts w:ascii="Cambria Math" w:hAnsi="Cambria Math"/>
-                        <w:b w:val="0"/>
-                        <w:i w:val="0"/>
-                      </w:rPr>
-                    </m:ctrlPr>
-                  </m:sup>
-                </m:sSup>
                 <m:r>
                   <m:rPr>
                     <m:sty m:val="p"/>
@@ -14977,7 +14819,27 @@
                     <w:rFonts w:hint="default" w:ascii="Cambria Math" w:hAnsi="Cambria Math"/>
                     <w:lang w:val="en-US"/>
                   </w:rPr>
-                  <m:t xml:space="preserve">(X) </m:t>
+                  <m:t>Exp(</m:t>
+                </m:r>
+                <m:r>
+                  <m:rPr>
+                    <m:sty m:val="b"/>
+                  </m:rPr>
+                  <w:rPr>
+                    <w:rFonts w:hint="default" w:ascii="Cambria Math" w:hAnsi="Cambria Math"/>
+                    <w:lang w:val="en-US"/>
+                  </w:rPr>
+                  <m:t>x</m:t>
+                </m:r>
+                <m:r>
+                  <m:rPr>
+                    <m:sty m:val="p"/>
+                  </m:rPr>
+                  <w:rPr>
+                    <w:rFonts w:hint="default" w:ascii="Cambria Math" w:hAnsi="Cambria Math"/>
+                    <w:lang w:val="en-US"/>
+                  </w:rPr>
+                  <m:t xml:space="preserve">) </m:t>
                 </m:r>
                 <m:r>
                   <m:rPr>
@@ -15072,7 +14934,27 @@
                         <w:rFonts w:hint="default" w:ascii="Cambria Math" w:hAnsi="Cambria Math"/>
                         <w:lang w:val="en-US"/>
                       </w:rPr>
-                      <m:t>(X)</m:t>
+                      <m:t>(</m:t>
+                    </m:r>
+                    <m:r>
+                      <m:rPr>
+                        <m:sty m:val="b"/>
+                      </m:rPr>
+                      <w:rPr>
+                        <w:rFonts w:hint="default" w:ascii="Cambria Math" w:hAnsi="Cambria Math"/>
+                        <w:lang w:val="en-US"/>
+                      </w:rPr>
+                      <m:t>x</m:t>
+                    </m:r>
+                    <m:r>
+                      <m:rPr>
+                        <m:sty m:val="p"/>
+                      </m:rPr>
+                      <w:rPr>
+                        <w:rFonts w:hint="default" w:ascii="Cambria Math" w:hAnsi="Cambria Math"/>
+                        <w:lang w:val="en-US"/>
+                      </w:rPr>
+                      <m:t>)</m:t>
                     </m:r>
                     <m:r>
                       <m:rPr/>
@@ -15080,7 +14962,15 @@
                         <w:rFonts w:hint="default" w:ascii="Cambria Math" w:hAnsi="Cambria Math"/>
                         <w:lang w:val="en-US"/>
                       </w:rPr>
-                      <m:t xml:space="preserve">ln(1− </m:t>
+                      <m:t>ln</m:t>
+                    </m:r>
+                    <m:r>
+                      <m:rPr/>
+                      <w:rPr>
+                        <w:rFonts w:hint="default" w:ascii="Cambria Math" w:hAnsi="Cambria Math"/>
+                        <w:lang w:val="en-US"/>
+                      </w:rPr>
+                      <m:t xml:space="preserve">(1− </m:t>
                     </m:r>
                     <m:r>
                       <m:rPr>
@@ -15425,7 +15315,9 @@
             <m:oMathPara>
               <m:oMath>
                 <m:r>
-                  <m:rPr/>
+                  <m:rPr>
+                    <m:sty m:val="p"/>
+                  </m:rPr>
                   <w:rPr>
                     <w:rFonts w:hint="default" w:ascii="Cambria Math" w:hAnsi="Cambria Math"/>
                     <w:lang w:val="en-US"/>
@@ -15443,69 +15335,6 @@
                     </m:ctrlPr>
                   </m:dPr>
                   <m:e>
-                    <m:sSubSup>
-                      <m:sSubSupPr>
-                        <m:ctrlPr>
-                          <w:rPr>
-                            <w:rFonts w:ascii="Cambria Math" w:hAnsi="Cambria Math"/>
-                            <w:b w:val="0"/>
-                            <w:i w:val="0"/>
-                          </w:rPr>
-                        </m:ctrlPr>
-                      </m:sSubSupPr>
-                      <m:e>
-                        <m:r>
-                          <m:rPr>
-                            <m:sty m:val="p"/>
-                          </m:rPr>
-                          <w:rPr>
-                            <w:rFonts w:ascii="Cambria Math" w:hAnsi="Cambria Math"/>
-                          </w:rPr>
-                          <m:t>Λ</m:t>
-                        </m:r>
-                        <m:ctrlPr>
-                          <w:rPr>
-                            <w:rFonts w:ascii="Cambria Math" w:hAnsi="Cambria Math"/>
-                            <w:b w:val="0"/>
-                          </w:rPr>
-                        </m:ctrlPr>
-                      </m:e>
-                      <m:sub>
-                        <m:r>
-                          <m:rPr>
-                            <m:sty m:val="p"/>
-                          </m:rPr>
-                          <w:rPr>
-                            <w:rFonts w:ascii="Cambria Math" w:hAnsi="Cambria Math"/>
-                          </w:rPr>
-                          <m:t>τ</m:t>
-                        </m:r>
-                        <m:ctrlPr>
-                          <w:rPr>
-                            <w:rFonts w:ascii="Cambria Math" w:hAnsi="Cambria Math"/>
-                            <w:b w:val="0"/>
-                            <w:i w:val="0"/>
-                          </w:rPr>
-                        </m:ctrlPr>
-                      </m:sub>
-                      <m:sup>
-                        <m:r>
-                          <m:rPr/>
-                          <w:rPr>
-                            <w:rFonts w:hint="default" w:ascii="Cambria Math" w:hAnsi="Cambria Math"/>
-                            <w:lang w:val="en-US"/>
-                          </w:rPr>
-                          <m:t>P</m:t>
-                        </m:r>
-                        <m:ctrlPr>
-                          <w:rPr>
-                            <w:rFonts w:ascii="Cambria Math" w:hAnsi="Cambria Math"/>
-                            <w:b w:val="0"/>
-                            <w:i w:val="0"/>
-                          </w:rPr>
-                        </m:ctrlPr>
-                      </m:sup>
-                    </m:sSubSup>
                     <m:r>
                       <m:rPr>
                         <m:sty m:val="p"/>
@@ -15514,7 +15343,27 @@
                         <w:rFonts w:hint="default" w:ascii="Cambria Math" w:hAnsi="Cambria Math"/>
                         <w:lang w:val="en-US"/>
                       </w:rPr>
-                      <m:t>(X)</m:t>
+                      <m:t>Pr(</m:t>
+                    </m:r>
+                    <m:r>
+                      <m:rPr>
+                        <m:sty m:val="b"/>
+                      </m:rPr>
+                      <w:rPr>
+                        <w:rFonts w:hint="default" w:ascii="Cambria Math" w:hAnsi="Cambria Math"/>
+                        <w:lang w:val="en-US"/>
+                      </w:rPr>
+                      <m:t>x</m:t>
+                    </m:r>
+                    <m:r>
+                      <m:rPr>
+                        <m:sty m:val="p"/>
+                      </m:rPr>
+                      <w:rPr>
+                        <w:rFonts w:hint="default" w:ascii="Cambria Math" w:hAnsi="Cambria Math"/>
+                        <w:lang w:val="en-US"/>
+                      </w:rPr>
+                      <m:t>)</m:t>
                     </m:r>
                     <m:ctrlPr>
                       <w:rPr>
@@ -15540,7 +15389,25 @@
                     <w:rFonts w:hint="default" w:ascii="Cambria Math" w:hAnsi="Cambria Math"/>
                     <w:lang w:val="en-US"/>
                   </w:rPr>
-                  <m:t>Min(ub'</m:t>
+                  <m:t>Min(</m:t>
+                </m:r>
+                <m:r>
+                  <m:rPr>
+                    <m:sty m:val="p"/>
+                  </m:rPr>
+                  <w:rPr>
+                    <w:rFonts w:hint="default" w:ascii="Cambria Math" w:hAnsi="Cambria Math"/>
+                    <w:lang w:val="en-US"/>
+                  </w:rPr>
+                  <m:t>ub</m:t>
+                </m:r>
+                <m:r>
+                  <m:rPr/>
+                  <w:rPr>
+                    <w:rFonts w:hint="default" w:ascii="Cambria Math" w:hAnsi="Cambria Math"/>
+                    <w:lang w:val="en-US"/>
+                  </w:rPr>
+                  <m:t>'</m:t>
                 </m:r>
                 <m:d>
                   <m:dPr>
@@ -15553,69 +15420,6 @@
                     </m:ctrlPr>
                   </m:dPr>
                   <m:e>
-                    <m:sSubSup>
-                      <m:sSubSupPr>
-                        <m:ctrlPr>
-                          <w:rPr>
-                            <w:rFonts w:ascii="Cambria Math" w:hAnsi="Cambria Math"/>
-                            <w:b w:val="0"/>
-                            <w:i w:val="0"/>
-                          </w:rPr>
-                        </m:ctrlPr>
-                      </m:sSubSupPr>
-                      <m:e>
-                        <m:r>
-                          <m:rPr>
-                            <m:sty m:val="p"/>
-                          </m:rPr>
-                          <w:rPr>
-                            <w:rFonts w:ascii="Cambria Math" w:hAnsi="Cambria Math"/>
-                          </w:rPr>
-                          <m:t>Λ</m:t>
-                        </m:r>
-                        <m:ctrlPr>
-                          <w:rPr>
-                            <w:rFonts w:ascii="Cambria Math" w:hAnsi="Cambria Math"/>
-                            <w:b w:val="0"/>
-                          </w:rPr>
-                        </m:ctrlPr>
-                      </m:e>
-                      <m:sub>
-                        <m:r>
-                          <m:rPr>
-                            <m:sty m:val="p"/>
-                          </m:rPr>
-                          <w:rPr>
-                            <w:rFonts w:ascii="Cambria Math" w:hAnsi="Cambria Math"/>
-                          </w:rPr>
-                          <m:t>τ</m:t>
-                        </m:r>
-                        <m:ctrlPr>
-                          <w:rPr>
-                            <w:rFonts w:ascii="Cambria Math" w:hAnsi="Cambria Math"/>
-                            <w:b w:val="0"/>
-                            <w:i w:val="0"/>
-                          </w:rPr>
-                        </m:ctrlPr>
-                      </m:sub>
-                      <m:sup>
-                        <m:r>
-                          <m:rPr/>
-                          <w:rPr>
-                            <w:rFonts w:hint="default" w:ascii="Cambria Math" w:hAnsi="Cambria Math"/>
-                            <w:lang w:val="en-US"/>
-                          </w:rPr>
-                          <m:t>P</m:t>
-                        </m:r>
-                        <m:ctrlPr>
-                          <w:rPr>
-                            <w:rFonts w:ascii="Cambria Math" w:hAnsi="Cambria Math"/>
-                            <w:b w:val="0"/>
-                            <w:i w:val="0"/>
-                          </w:rPr>
-                        </m:ctrlPr>
-                      </m:sup>
-                    </m:sSubSup>
                     <m:r>
                       <m:rPr>
                         <m:sty m:val="p"/>
@@ -15624,7 +15428,27 @@
                         <w:rFonts w:hint="default" w:ascii="Cambria Math" w:hAnsi="Cambria Math"/>
                         <w:lang w:val="en-US"/>
                       </w:rPr>
-                      <m:t>(X)</m:t>
+                      <m:t>Pr(</m:t>
+                    </m:r>
+                    <m:r>
+                      <m:rPr>
+                        <m:sty m:val="b"/>
+                      </m:rPr>
+                      <w:rPr>
+                        <w:rFonts w:hint="default" w:ascii="Cambria Math" w:hAnsi="Cambria Math"/>
+                        <w:lang w:val="en-US"/>
+                      </w:rPr>
+                      <m:t>x</m:t>
+                    </m:r>
+                    <m:r>
+                      <m:rPr>
+                        <m:sty m:val="p"/>
+                      </m:rPr>
+                      <w:rPr>
+                        <w:rFonts w:hint="default" w:ascii="Cambria Math" w:hAnsi="Cambria Math"/>
+                        <w:lang w:val="en-US"/>
+                      </w:rPr>
+                      <m:t>)</m:t>
                     </m:r>
                     <m:ctrlPr>
                       <w:rPr>
@@ -15648,9 +15472,10 @@
                     <m:sty m:val="p"/>
                   </m:rPr>
                   <w:rPr>
-                    <w:rFonts w:ascii="Cambria Math" w:hAnsi="Cambria Math"/>
+                    <w:rFonts w:hint="default" w:ascii="Cambria Math" w:hAnsi="Cambria Math"/>
+                    <w:lang w:val="en-US"/>
                   </w:rPr>
-                  <m:t>Λ</m:t>
+                  <m:t>Sup</m:t>
                 </m:r>
                 <m:r>
                   <m:rPr>
@@ -15660,7 +15485,27 @@
                     <w:rFonts w:hint="default" w:ascii="Cambria Math" w:hAnsi="Cambria Math"/>
                     <w:lang w:val="en-US"/>
                   </w:rPr>
-                  <m:t>(X)</m:t>
+                  <m:t>(</m:t>
+                </m:r>
+                <m:r>
+                  <m:rPr>
+                    <m:sty m:val="b"/>
+                  </m:rPr>
+                  <w:rPr>
+                    <w:rFonts w:hint="default" w:ascii="Cambria Math" w:hAnsi="Cambria Math"/>
+                    <w:lang w:val="en-US"/>
+                  </w:rPr>
+                  <m:t>x</m:t>
+                </m:r>
+                <m:r>
+                  <m:rPr>
+                    <m:sty m:val="p"/>
+                  </m:rPr>
+                  <w:rPr>
+                    <w:rFonts w:hint="default" w:ascii="Cambria Math" w:hAnsi="Cambria Math"/>
+                    <w:lang w:val="en-US"/>
+                  </w:rPr>
+                  <m:t>)</m:t>
                 </m:r>
                 <m:r>
                   <m:rPr/>
@@ -15811,12 +15656,22 @@
             <m:oMathPara>
               <m:oMath>
                 <m:r>
+                  <m:rPr>
+                    <m:sty m:val="p"/>
+                  </m:rPr>
+                  <w:rPr>
+                    <w:rFonts w:hint="default" w:ascii="Cambria Math" w:hAnsi="Cambria Math"/>
+                    <w:lang w:val="en-US"/>
+                  </w:rPr>
+                  <m:t>ub</m:t>
+                </m:r>
+                <m:r>
                   <m:rPr/>
                   <w:rPr>
                     <w:rFonts w:hint="default" w:ascii="Cambria Math" w:hAnsi="Cambria Math"/>
                     <w:lang w:val="en-US"/>
                   </w:rPr>
-                  <m:t>ub'</m:t>
+                  <m:t>'</m:t>
                 </m:r>
                 <m:d>
                   <m:dPr>
@@ -15829,69 +15684,6 @@
                     </m:ctrlPr>
                   </m:dPr>
                   <m:e>
-                    <m:sSubSup>
-                      <m:sSubSupPr>
-                        <m:ctrlPr>
-                          <w:rPr>
-                            <w:rFonts w:ascii="Cambria Math" w:hAnsi="Cambria Math"/>
-                            <w:b w:val="0"/>
-                            <w:i w:val="0"/>
-                          </w:rPr>
-                        </m:ctrlPr>
-                      </m:sSubSupPr>
-                      <m:e>
-                        <m:r>
-                          <m:rPr>
-                            <m:sty m:val="p"/>
-                          </m:rPr>
-                          <w:rPr>
-                            <w:rFonts w:ascii="Cambria Math" w:hAnsi="Cambria Math"/>
-                          </w:rPr>
-                          <m:t>Λ</m:t>
-                        </m:r>
-                        <m:ctrlPr>
-                          <w:rPr>
-                            <w:rFonts w:ascii="Cambria Math" w:hAnsi="Cambria Math"/>
-                            <w:b w:val="0"/>
-                          </w:rPr>
-                        </m:ctrlPr>
-                      </m:e>
-                      <m:sub>
-                        <m:r>
-                          <m:rPr>
-                            <m:sty m:val="p"/>
-                          </m:rPr>
-                          <w:rPr>
-                            <w:rFonts w:ascii="Cambria Math" w:hAnsi="Cambria Math"/>
-                          </w:rPr>
-                          <m:t>τ</m:t>
-                        </m:r>
-                        <m:ctrlPr>
-                          <w:rPr>
-                            <w:rFonts w:ascii="Cambria Math" w:hAnsi="Cambria Math"/>
-                            <w:b w:val="0"/>
-                            <w:i w:val="0"/>
-                          </w:rPr>
-                        </m:ctrlPr>
-                      </m:sub>
-                      <m:sup>
-                        <m:r>
-                          <m:rPr/>
-                          <w:rPr>
-                            <w:rFonts w:hint="default" w:ascii="Cambria Math" w:hAnsi="Cambria Math"/>
-                            <w:lang w:val="en-US"/>
-                          </w:rPr>
-                          <m:t>P</m:t>
-                        </m:r>
-                        <m:ctrlPr>
-                          <w:rPr>
-                            <w:rFonts w:ascii="Cambria Math" w:hAnsi="Cambria Math"/>
-                            <w:b w:val="0"/>
-                            <w:i w:val="0"/>
-                          </w:rPr>
-                        </m:ctrlPr>
-                      </m:sup>
-                    </m:sSubSup>
                     <m:r>
                       <m:rPr>
                         <m:sty m:val="p"/>
@@ -15900,7 +15692,27 @@
                         <w:rFonts w:hint="default" w:ascii="Cambria Math" w:hAnsi="Cambria Math"/>
                         <w:lang w:val="en-US"/>
                       </w:rPr>
-                      <m:t>(X)</m:t>
+                      <m:t>Pr(</m:t>
+                    </m:r>
+                    <m:r>
+                      <m:rPr>
+                        <m:sty m:val="b"/>
+                      </m:rPr>
+                      <w:rPr>
+                        <w:rFonts w:hint="default" w:ascii="Cambria Math" w:hAnsi="Cambria Math"/>
+                        <w:lang w:val="en-US"/>
+                      </w:rPr>
+                      <m:t>x</m:t>
+                    </m:r>
+                    <m:r>
+                      <m:rPr>
+                        <m:sty m:val="p"/>
+                      </m:rPr>
+                      <w:rPr>
+                        <w:rFonts w:hint="default" w:ascii="Cambria Math" w:hAnsi="Cambria Math"/>
+                        <w:lang w:val="en-US"/>
+                      </w:rPr>
+                      <m:t>)</m:t>
                     </m:r>
                     <m:ctrlPr>
                       <w:rPr>
@@ -15939,54 +15751,18 @@
                         <w:rFonts w:hint="default" w:ascii="Cambria Math" w:hAnsi="Cambria Math"/>
                         <w:lang w:val="en-US"/>
                       </w:rPr>
-                      <m:t>2</m:t>
+                      <m:t>2Exp(</m:t>
                     </m:r>
-                    <m:sSup>
-                      <m:sSupPr>
-                        <m:ctrlPr>
-                          <w:rPr>
-                            <w:rFonts w:ascii="Cambria Math" w:hAnsi="Cambria Math"/>
-                            <w:b w:val="0"/>
-                            <w:i w:val="0"/>
-                          </w:rPr>
-                        </m:ctrlPr>
-                      </m:sSupPr>
-                      <m:e>
-                        <m:r>
-                          <m:rPr>
-                            <m:sty m:val="p"/>
-                          </m:rPr>
-                          <w:rPr>
-                            <w:rFonts w:ascii="Cambria Math" w:hAnsi="Cambria Math"/>
-                          </w:rPr>
-                          <m:t>Λ</m:t>
-                        </m:r>
-                        <m:ctrlPr>
-                          <w:rPr>
-                            <w:rFonts w:ascii="Cambria Math" w:hAnsi="Cambria Math"/>
-                            <w:b w:val="0"/>
-                            <w:i w:val="0"/>
-                          </w:rPr>
-                        </m:ctrlPr>
-                      </m:e>
-                      <m:sup>
-                        <m:r>
-                          <m:rPr/>
-                          <w:rPr>
-                            <w:rFonts w:hint="default" w:ascii="Cambria Math" w:hAnsi="Cambria Math"/>
-                            <w:lang w:val="en-US"/>
-                          </w:rPr>
-                          <m:t>E</m:t>
-                        </m:r>
-                        <m:ctrlPr>
-                          <w:rPr>
-                            <w:rFonts w:ascii="Cambria Math" w:hAnsi="Cambria Math"/>
-                            <w:b w:val="0"/>
-                            <w:i w:val="0"/>
-                          </w:rPr>
-                        </m:ctrlPr>
-                      </m:sup>
-                    </m:sSup>
+                    <m:r>
+                      <m:rPr>
+                        <m:sty m:val="b"/>
+                      </m:rPr>
+                      <w:rPr>
+                        <w:rFonts w:hint="default" w:ascii="Cambria Math" w:hAnsi="Cambria Math"/>
+                        <w:lang w:val="en-US"/>
+                      </w:rPr>
+                      <m:t>x</m:t>
+                    </m:r>
                     <m:r>
                       <m:rPr>
                         <m:sty m:val="p"/>
@@ -15995,7 +15771,7 @@
                         <w:rFonts w:hint="default" w:ascii="Cambria Math" w:hAnsi="Cambria Math"/>
                         <w:lang w:val="en-US"/>
                       </w:rPr>
-                      <m:t>(X)−</m:t>
+                      <m:t>)−</m:t>
                     </m:r>
                     <m:r>
                       <m:rPr/>
@@ -16114,54 +15890,18 @@
                             <w:rFonts w:hint="default" w:ascii="Cambria Math" w:hAnsi="Cambria Math"/>
                             <w:lang w:val="en-US"/>
                           </w:rPr>
-                          <m:t>−8</m:t>
+                          <m:t>−8Exp(</m:t>
                         </m:r>
-                        <m:sSup>
-                          <m:sSupPr>
-                            <m:ctrlPr>
-                              <w:rPr>
-                                <w:rFonts w:ascii="Cambria Math" w:hAnsi="Cambria Math"/>
-                                <w:b w:val="0"/>
-                                <w:i w:val="0"/>
-                              </w:rPr>
-                            </m:ctrlPr>
-                          </m:sSupPr>
-                          <m:e>
-                            <m:r>
-                              <m:rPr>
-                                <m:sty m:val="p"/>
-                              </m:rPr>
-                              <w:rPr>
-                                <w:rFonts w:ascii="Cambria Math" w:hAnsi="Cambria Math"/>
-                              </w:rPr>
-                              <m:t>Λ</m:t>
-                            </m:r>
-                            <m:ctrlPr>
-                              <w:rPr>
-                                <w:rFonts w:ascii="Cambria Math" w:hAnsi="Cambria Math"/>
-                                <w:b w:val="0"/>
-                                <w:i w:val="0"/>
-                              </w:rPr>
-                            </m:ctrlPr>
-                          </m:e>
-                          <m:sup>
-                            <m:r>
-                              <m:rPr/>
-                              <w:rPr>
-                                <w:rFonts w:hint="default" w:ascii="Cambria Math" w:hAnsi="Cambria Math"/>
-                                <w:lang w:val="en-US"/>
-                              </w:rPr>
-                              <m:t>E</m:t>
-                            </m:r>
-                            <m:ctrlPr>
-                              <w:rPr>
-                                <w:rFonts w:ascii="Cambria Math" w:hAnsi="Cambria Math"/>
-                                <w:b w:val="0"/>
-                                <w:i w:val="0"/>
-                              </w:rPr>
-                            </m:ctrlPr>
-                          </m:sup>
-                        </m:sSup>
+                        <m:r>
+                          <m:rPr>
+                            <m:sty m:val="b"/>
+                          </m:rPr>
+                          <w:rPr>
+                            <w:rFonts w:hint="default" w:ascii="Cambria Math" w:hAnsi="Cambria Math"/>
+                            <w:lang w:val="en-US"/>
+                          </w:rPr>
+                          <m:t>x</m:t>
+                        </m:r>
                         <m:r>
                           <m:rPr>
                             <m:sty m:val="p"/>
@@ -16170,7 +15910,7 @@
                             <w:rFonts w:hint="default" w:ascii="Cambria Math" w:hAnsi="Cambria Math"/>
                             <w:lang w:val="en-US"/>
                           </w:rPr>
-                          <m:t>(X)</m:t>
+                          <m:t>)</m:t>
                         </m:r>
                         <m:r>
                           <m:rPr/>
@@ -16557,12 +16297,14 @@
                   <m:t>w(</m:t>
                 </m:r>
                 <m:r>
-                  <m:rPr/>
+                  <m:rPr>
+                    <m:sty m:val="b"/>
+                  </m:rPr>
                   <w:rPr>
                     <w:rFonts w:hint="default" w:ascii="Cambria Math" w:hAnsi="Cambria Math"/>
                     <w:lang w:val="en-US"/>
                   </w:rPr>
-                  <m:t>X</m:t>
+                  <m:t>x</m:t>
                 </m:r>
                 <m:r>
                   <m:rPr>
@@ -16628,13 +16370,13 @@
                       <m:e>
                         <m:r>
                           <m:rPr>
-                            <m:sty m:val="p"/>
+                            <m:sty m:val="b"/>
                           </m:rPr>
                           <w:rPr>
                             <w:rFonts w:hint="default" w:ascii="Cambria Math" w:hAnsi="Cambria Math"/>
                             <w:lang w:val="en-US"/>
                           </w:rPr>
-                          <m:t>X</m:t>
+                          <m:t>x</m:t>
                         </m:r>
                         <m:ctrlPr>
                           <w:rPr>
@@ -16674,7 +16416,7 @@
                         <w:rFonts w:hint="default" w:ascii="Cambria Math" w:hAnsi="Cambria Math"/>
                         <w:lang w:val="en-US"/>
                       </w:rPr>
-                      <m:t>x</m:t>
+                      <m:t>i</m:t>
                     </m:r>
                     <m:r>
                       <m:rPr/>
@@ -16685,12 +16427,14 @@
                       <m:t>ϵ</m:t>
                     </m:r>
                     <m:r>
-                      <m:rPr/>
+                      <m:rPr>
+                        <m:sty m:val="bi"/>
+                      </m:rPr>
                       <w:rPr>
                         <w:rFonts w:hint="default" w:ascii="Cambria Math" w:hAnsi="Cambria Math"/>
                         <w:lang w:val="en-US"/>
                       </w:rPr>
-                      <m:t>X</m:t>
+                      <m:t>x</m:t>
                     </m:r>
                     <m:ctrlPr>
                       <w:rPr>
@@ -16718,7 +16462,7 @@
                         <w:rFonts w:hint="default" w:ascii="Cambria Math" w:hAnsi="Cambria Math"/>
                         <w:lang w:val="en-US"/>
                       </w:rPr>
-                      <m:t>w(x)</m:t>
+                      <m:t>w(i)</m:t>
                     </m:r>
                     <m:ctrlPr>
                       <w:rPr>

</xml_diff>